<commit_message>
update word eg, move upload style
</commit_message>
<xml_diff>
--- a/letter_extraction/db/static/db/Word_example.docx
+++ b/letter_extraction/db/static/db/Word_example.docx
@@ -18,7 +18,47 @@
         <w:rPr>
           <w:lang w:val="en-AU"/>
         </w:rPr>
+        <w:t>How to Format Acceptable Metadata Catalogues</w:t>
+      </w:r>
+    </w:p>
+    <w:p>
+      <w:r>
+        <w:t>The application recognises the beginning of a new document through the archive reference number. (</w:t>
+      </w:r>
+      <w:proofErr w:type="spellStart"/>
+      <w:proofErr w:type="gramStart"/>
+      <w:r>
+        <w:t>ie</w:t>
+      </w:r>
+      <w:proofErr w:type="spellEnd"/>
+      <w:proofErr w:type="gramEnd"/>
+      <w:r>
+        <w:t>: 1, 2, 3…). As such, it is imperative that this is data-point is included. After this, the remaining data can be presented in any order, with the exception that the author must be listed before the recipient.</w:t>
+      </w:r>
+    </w:p>
+    <w:p/>
+    <w:p>
+      <w:pPr>
+        <w:pStyle w:val="Heading2"/>
+        <w:tabs>
+          <w:tab w:val="clear" w:pos="1020"/>
+          <w:tab w:val="left" w:pos="90"/>
+        </w:tabs>
+        <w:spacing w:before="0"/>
+        <w:rPr>
+          <w:lang w:val="en-AU"/>
+        </w:rPr>
+      </w:pPr>
+      <w:r>
+        <w:rPr>
+          <w:lang w:val="en-AU"/>
+        </w:rPr>
         <w:t>Recommended order of metadata:</w:t>
+      </w:r>
+    </w:p>
+    <w:p>
+      <w:r>
+        <w:t>Reference number (Very Important)</w:t>
       </w:r>
     </w:p>
     <w:p>
@@ -44,27 +84,7 @@
           <w:szCs w:val="24"/>
           <w:lang w:val="en-AU"/>
         </w:rPr>
-        <w:t>Reference c</w:t>
-      </w:r>
-      <w:r>
-        <w:rPr>
-          <w:b w:val="0"/>
-          <w:sz w:val="24"/>
-          <w:szCs w:val="24"/>
-          <w:lang w:val="en-AU"/>
-        </w:rPr>
-        <w:t>ode</w:t>
-      </w:r>
-      <w:bookmarkStart w:id="0" w:name="_GoBack"/>
-      <w:bookmarkEnd w:id="0"/>
-      <w:r>
-        <w:rPr>
-          <w:b w:val="0"/>
-          <w:sz w:val="24"/>
-          <w:szCs w:val="24"/>
-          <w:lang w:val="en-AU"/>
-        </w:rPr>
-        <w:tab/>
+        <w:t>Reference code</w:t>
       </w:r>
     </w:p>
     <w:p>
@@ -362,18 +382,14 @@
         <w:t>(if available)</w:t>
       </w:r>
     </w:p>
+    <w:p/>
     <w:p>
-      <w:pPr>
-        <w:pStyle w:val="Heading2"/>
-        <w:tabs>
-          <w:tab w:val="clear" w:pos="1020"/>
-          <w:tab w:val="left" w:pos="90"/>
-        </w:tabs>
-        <w:spacing w:before="0"/>
-        <w:rPr>
-          <w:lang w:val="en-AU"/>
-        </w:rPr>
-      </w:pPr>
+      <w:r>
+        <w:rPr>
+          <w:u w:val="single"/>
+        </w:rPr>
+        <w:t>Start Document:</w:t>
+      </w:r>
     </w:p>
     <w:p>
       <w:pPr>
@@ -384,32 +400,6 @@
         </w:tabs>
         <w:spacing w:before="0"/>
         <w:rPr>
-          <w:lang w:val="en-AU"/>
-        </w:rPr>
-      </w:pPr>
-    </w:p>
-    <w:p>
-      <w:pPr>
-        <w:pStyle w:val="Heading2"/>
-        <w:tabs>
-          <w:tab w:val="clear" w:pos="1020"/>
-          <w:tab w:val="left" w:pos="90"/>
-        </w:tabs>
-        <w:spacing w:before="0"/>
-        <w:rPr>
-          <w:lang w:val="en-AU"/>
-        </w:rPr>
-      </w:pPr>
-    </w:p>
-    <w:p>
-      <w:pPr>
-        <w:pStyle w:val="Heading2"/>
-        <w:tabs>
-          <w:tab w:val="clear" w:pos="1020"/>
-          <w:tab w:val="left" w:pos="90"/>
-        </w:tabs>
-        <w:spacing w:before="0"/>
-        <w:rPr>
           <w:sz w:val="39"/>
           <w:szCs w:val="39"/>
           <w:lang w:val="en-AU"/>
@@ -419,13 +409,7 @@
         <w:rPr>
           <w:lang w:val="en-AU"/>
         </w:rPr>
-        <w:t>De Toni</w:t>
-      </w:r>
-      <w:r>
-        <w:rPr>
-          <w:lang w:val="en-AU"/>
-        </w:rPr>
-        <w:t>'s Correspondence 1859</w:t>
+        <w:t>De Toni's Correspondence 1859</w:t>
       </w:r>
     </w:p>
     <w:p>
@@ -467,25 +451,7 @@
         <w:rPr>
           <w:color w:val="000000"/>
         </w:rPr>
-        <w:t>5-1234C</w:t>
-      </w:r>
-      <w:r>
-        <w:rPr>
-          <w:color w:val="000000"/>
-        </w:rPr>
-        <w:t>/</w:t>
-      </w:r>
-      <w:r>
-        <w:rPr>
-          <w:color w:val="000000"/>
-        </w:rPr>
-        <w:t>7</w:t>
-      </w:r>
-      <w:r>
-        <w:rPr>
-          <w:color w:val="000000"/>
-        </w:rPr>
-        <w:t>.001</w:t>
+        <w:t>5-1234C/7.001</w:t>
       </w:r>
     </w:p>
     <w:p>
@@ -542,19 +508,7 @@
         <w:rPr>
           <w:color w:val="000000"/>
         </w:rPr>
-        <w:t>7</w:t>
-      </w:r>
-      <w:r>
-        <w:rPr>
-          <w:color w:val="000000"/>
-        </w:rPr>
-        <w:t xml:space="preserve">. Correspondence </w:t>
-      </w:r>
-      <w:r>
-        <w:rPr>
-          <w:color w:val="000000"/>
-        </w:rPr>
-        <w:t>2018</w:t>
+        <w:t>7. Correspondence 2018</w:t>
       </w:r>
     </w:p>
     <w:p>
@@ -631,13 +585,7 @@
         <w:rPr>
           <w:color w:val="000000"/>
         </w:rPr>
-        <w:t>5-1234C/7.00</w:t>
-      </w:r>
-      <w:r>
-        <w:rPr>
-          <w:color w:val="000000"/>
-        </w:rPr>
-        <w:t>2</w:t>
+        <w:t>5-1234C/7.002</w:t>
       </w:r>
     </w:p>
     <w:p>
@@ -2518,6 +2466,7 @@
         <w:rPr>
           <w:color w:val="000000"/>
         </w:rPr>
+        <w:lastRenderedPageBreak/>
         <w:t>Etiam</w:t>
       </w:r>
       <w:proofErr w:type="spellEnd"/>
@@ -2906,7 +2855,6 @@
         <w:rPr>
           <w:color w:val="000000"/>
         </w:rPr>
-        <w:lastRenderedPageBreak/>
         <w:t>3</w:t>
       </w:r>
     </w:p>
@@ -2920,13 +2868,7 @@
         <w:rPr>
           <w:color w:val="000000"/>
         </w:rPr>
-        <w:t>5-1234C/7.00</w:t>
-      </w:r>
-      <w:r>
-        <w:rPr>
-          <w:color w:val="000000"/>
-        </w:rPr>
-        <w:t>3</w:t>
+        <w:t>5-1234C/7.003</w:t>
       </w:r>
     </w:p>
     <w:p>
@@ -5172,6 +5114,10 @@
       </w:r>
     </w:p>
     <w:p/>
+    <w:p>
+      <w:bookmarkStart w:id="0" w:name="_GoBack"/>
+      <w:bookmarkEnd w:id="0"/>
+    </w:p>
     <w:sectPr>
       <w:pgSz w:w="11906" w:h="16838"/>
       <w:pgMar w:top="1440" w:right="1440" w:bottom="1440" w:left="1440" w:header="708" w:footer="708" w:gutter="0"/>

</xml_diff>

<commit_message>
Index page update (contact detail) and word doc example update
</commit_message>
<xml_diff>
--- a/letter_extraction/db/static/db/Word_example.docx
+++ b/letter_extraction/db/static/db/Word_example.docx
@@ -1,6 +1,6 @@
 
 <file path=word/document.xml><?xml version="1.0" encoding="utf-8"?>
-<w:document xmlns:wpc="http://schemas.microsoft.com/office/word/2010/wordprocessingCanvas" xmlns:mc="http://schemas.openxmlformats.org/markup-compatibility/2006" xmlns:o="urn:schemas-microsoft-com:office:office" xmlns:r="http://schemas.openxmlformats.org/officeDocument/2006/relationships" xmlns:m="http://schemas.openxmlformats.org/officeDocument/2006/math" xmlns:v="urn:schemas-microsoft-com:vml" xmlns:wp14="http://schemas.microsoft.com/office/word/2010/wordprocessingDrawing" xmlns:wp="http://schemas.openxmlformats.org/drawingml/2006/wordprocessingDrawing" xmlns:w10="urn:schemas-microsoft-com:office:word" xmlns:w="http://schemas.openxmlformats.org/wordprocessingml/2006/main" xmlns:w14="http://schemas.microsoft.com/office/word/2010/wordml" xmlns:w15="http://schemas.microsoft.com/office/word/2012/wordml" xmlns:wpg="http://schemas.microsoft.com/office/word/2010/wordprocessingGroup" xmlns:wpi="http://schemas.microsoft.com/office/word/2010/wordprocessingInk" xmlns:wne="http://schemas.microsoft.com/office/word/2006/wordml" xmlns:wps="http://schemas.microsoft.com/office/word/2010/wordprocessingShape" mc:Ignorable="w14 w15 wp14">
+<w:document xmlns:wpc="http://schemas.microsoft.com/office/word/2010/wordprocessingCanvas" xmlns:cx="http://schemas.microsoft.com/office/drawing/2014/chartex" xmlns:cx1="http://schemas.microsoft.com/office/drawing/2015/9/8/chartex" xmlns:cx2="http://schemas.microsoft.com/office/drawing/2015/10/21/chartex" xmlns:cx3="http://schemas.microsoft.com/office/drawing/2016/5/9/chartex" xmlns:cx4="http://schemas.microsoft.com/office/drawing/2016/5/10/chartex" xmlns:cx5="http://schemas.microsoft.com/office/drawing/2016/5/11/chartex" xmlns:cx6="http://schemas.microsoft.com/office/drawing/2016/5/12/chartex" xmlns:cx7="http://schemas.microsoft.com/office/drawing/2016/5/13/chartex" xmlns:cx8="http://schemas.microsoft.com/office/drawing/2016/5/14/chartex" xmlns:mc="http://schemas.openxmlformats.org/markup-compatibility/2006" xmlns:aink="http://schemas.microsoft.com/office/drawing/2016/ink" xmlns:am3d="http://schemas.microsoft.com/office/drawing/2017/model3d" xmlns:o="urn:schemas-microsoft-com:office:office" xmlns:r="http://schemas.openxmlformats.org/officeDocument/2006/relationships" xmlns:m="http://schemas.openxmlformats.org/officeDocument/2006/math" xmlns:v="urn:schemas-microsoft-com:vml" xmlns:wp14="http://schemas.microsoft.com/office/word/2010/wordprocessingDrawing" xmlns:wp="http://schemas.openxmlformats.org/drawingml/2006/wordprocessingDrawing" xmlns:w10="urn:schemas-microsoft-com:office:word" xmlns:w="http://schemas.openxmlformats.org/wordprocessingml/2006/main" xmlns:w14="http://schemas.microsoft.com/office/word/2010/wordml" xmlns:w15="http://schemas.microsoft.com/office/word/2012/wordml" xmlns:w16cid="http://schemas.microsoft.com/office/word/2016/wordml/cid" xmlns:w16se="http://schemas.microsoft.com/office/word/2015/wordml/symex" xmlns:wpg="http://schemas.microsoft.com/office/word/2010/wordprocessingGroup" xmlns:wpi="http://schemas.microsoft.com/office/word/2010/wordprocessingInk" xmlns:wne="http://schemas.microsoft.com/office/word/2006/wordml" xmlns:wps="http://schemas.microsoft.com/office/word/2010/wordprocessingShape" mc:Ignorable="w14 w15 w16se w16cid wp14">
   <w:body>
     <w:p>
       <w:pPr>
@@ -26,12 +26,10 @@
         <w:t>The application recognises the beginning of a new document through the archive reference number. (</w:t>
       </w:r>
       <w:proofErr w:type="spellStart"/>
-      <w:proofErr w:type="gramStart"/>
       <w:r>
         <w:t>ie</w:t>
       </w:r>
       <w:proofErr w:type="spellEnd"/>
-      <w:proofErr w:type="gramEnd"/>
       <w:r>
         <w:t>: 1, 2, 3…). As such, it is imperative that this is data-point is included. After this, the remaining data can be presented in any order, with the exception that the author must be listed before the recipient.</w:t>
       </w:r>
@@ -173,6 +171,46 @@
         </w:rPr>
         <w:t>(weekday, day month year)</w:t>
       </w:r>
+      <w:r>
+        <w:rPr>
+          <w:b w:val="0"/>
+          <w:i/>
+          <w:sz w:val="24"/>
+          <w:szCs w:val="24"/>
+          <w:lang w:val="en-AU"/>
+        </w:rPr>
+        <w:t xml:space="preserve"> or </w:t>
+      </w:r>
+      <w:r>
+        <w:rPr>
+          <w:b w:val="0"/>
+          <w:i/>
+          <w:sz w:val="24"/>
+          <w:szCs w:val="24"/>
+          <w:lang w:val="en-AU"/>
+        </w:rPr>
+        <w:t xml:space="preserve">(weekday, month </w:t>
+      </w:r>
+      <w:r>
+        <w:rPr>
+          <w:b w:val="0"/>
+          <w:i/>
+          <w:sz w:val="24"/>
+          <w:szCs w:val="24"/>
+          <w:lang w:val="en-AU"/>
+        </w:rPr>
+        <w:t xml:space="preserve">day </w:t>
+      </w:r>
+      <w:r>
+        <w:rPr>
+          <w:b w:val="0"/>
+          <w:i/>
+          <w:sz w:val="24"/>
+          <w:szCs w:val="24"/>
+          <w:lang w:val="en-AU"/>
+        </w:rPr>
+        <w:t>year)</w:t>
+      </w:r>
     </w:p>
     <w:p>
       <w:pPr>
@@ -216,6 +254,8 @@
         </w:rPr>
         <w:t>ocation</w:t>
       </w:r>
+      <w:bookmarkStart w:id="0" w:name="_GoBack"/>
+      <w:bookmarkEnd w:id="0"/>
     </w:p>
     <w:p>
       <w:pPr>
@@ -856,7 +896,6 @@
         <w:t xml:space="preserve"> </w:t>
       </w:r>
       <w:proofErr w:type="spellStart"/>
-      <w:proofErr w:type="gramStart"/>
       <w:r>
         <w:rPr>
           <w:color w:val="000000"/>
@@ -864,7 +903,6 @@
         <w:t>massa</w:t>
       </w:r>
       <w:proofErr w:type="spellEnd"/>
-      <w:proofErr w:type="gramEnd"/>
       <w:r>
         <w:rPr>
           <w:color w:val="000000"/>
@@ -911,21 +949,7 @@
         <w:rPr>
           <w:color w:val="000000"/>
         </w:rPr>
-        <w:t xml:space="preserve"> </w:t>
-      </w:r>
-      <w:proofErr w:type="gramStart"/>
-      <w:r>
-        <w:rPr>
-          <w:color w:val="000000"/>
-        </w:rPr>
-        <w:t>et</w:t>
-      </w:r>
-      <w:proofErr w:type="gramEnd"/>
-      <w:r>
-        <w:rPr>
-          <w:color w:val="000000"/>
-        </w:rPr>
-        <w:t xml:space="preserve"> </w:t>
+        <w:t xml:space="preserve"> et </w:t>
       </w:r>
       <w:proofErr w:type="spellStart"/>
       <w:r>
@@ -995,7 +1019,21 @@
         <w:rPr>
           <w:color w:val="000000"/>
         </w:rPr>
-        <w:t xml:space="preserve"> quam </w:t>
+        <w:t xml:space="preserve"> </w:t>
+      </w:r>
+      <w:proofErr w:type="spellStart"/>
+      <w:r>
+        <w:rPr>
+          <w:color w:val="000000"/>
+        </w:rPr>
+        <w:t>quam</w:t>
+      </w:r>
+      <w:proofErr w:type="spellEnd"/>
+      <w:r>
+        <w:rPr>
+          <w:color w:val="000000"/>
+        </w:rPr>
+        <w:t xml:space="preserve"> </w:t>
       </w:r>
       <w:proofErr w:type="spellStart"/>
       <w:r>
@@ -1250,7 +1288,6 @@
         <w:t xml:space="preserve"> </w:t>
       </w:r>
       <w:proofErr w:type="spellStart"/>
-      <w:proofErr w:type="gramStart"/>
       <w:r>
         <w:rPr>
           <w:color w:val="000000"/>
@@ -1258,7 +1295,6 @@
         <w:t>nec</w:t>
       </w:r>
       <w:proofErr w:type="spellEnd"/>
-      <w:proofErr w:type="gramEnd"/>
       <w:r>
         <w:rPr>
           <w:color w:val="000000"/>
@@ -1501,6 +1537,20 @@
         <w:rPr>
           <w:color w:val="000000"/>
         </w:rPr>
+        <w:t xml:space="preserve">. Cras </w:t>
+      </w:r>
+      <w:proofErr w:type="spellStart"/>
+      <w:r>
+        <w:rPr>
+          <w:color w:val="000000"/>
+        </w:rPr>
+        <w:t>dapibus</w:t>
+      </w:r>
+      <w:proofErr w:type="spellEnd"/>
+      <w:r>
+        <w:rPr>
+          <w:color w:val="000000"/>
+        </w:rPr>
         <w:t xml:space="preserve">. </w:t>
       </w:r>
       <w:proofErr w:type="spellStart"/>
@@ -1508,14 +1558,196 @@
         <w:rPr>
           <w:color w:val="000000"/>
         </w:rPr>
-        <w:t>Cras</w:t>
-      </w:r>
-      <w:proofErr w:type="spellEnd"/>
-      <w:r>
-        <w:rPr>
-          <w:color w:val="000000"/>
-        </w:rPr>
-        <w:t xml:space="preserve"> </w:t>
+        <w:t>Vivamus</w:t>
+      </w:r>
+      <w:proofErr w:type="spellEnd"/>
+      <w:r>
+        <w:rPr>
+          <w:color w:val="000000"/>
+        </w:rPr>
+        <w:t xml:space="preserve"> </w:t>
+      </w:r>
+      <w:proofErr w:type="spellStart"/>
+      <w:r>
+        <w:rPr>
+          <w:color w:val="000000"/>
+        </w:rPr>
+        <w:t>elementum</w:t>
+      </w:r>
+      <w:proofErr w:type="spellEnd"/>
+      <w:r>
+        <w:rPr>
+          <w:color w:val="000000"/>
+        </w:rPr>
+        <w:t xml:space="preserve"> semper nisi. </w:t>
+      </w:r>
+      <w:proofErr w:type="spellStart"/>
+      <w:r>
+        <w:rPr>
+          <w:color w:val="000000"/>
+        </w:rPr>
+        <w:t>Aenean</w:t>
+      </w:r>
+      <w:proofErr w:type="spellEnd"/>
+      <w:r>
+        <w:rPr>
+          <w:color w:val="000000"/>
+        </w:rPr>
+        <w:t xml:space="preserve"> </w:t>
+      </w:r>
+      <w:proofErr w:type="spellStart"/>
+      <w:r>
+        <w:rPr>
+          <w:color w:val="000000"/>
+        </w:rPr>
+        <w:t>vulputate</w:t>
+      </w:r>
+      <w:proofErr w:type="spellEnd"/>
+      <w:r>
+        <w:rPr>
+          <w:color w:val="000000"/>
+        </w:rPr>
+        <w:t xml:space="preserve"> </w:t>
+      </w:r>
+      <w:proofErr w:type="spellStart"/>
+      <w:r>
+        <w:rPr>
+          <w:color w:val="000000"/>
+        </w:rPr>
+        <w:t>eleifend</w:t>
+      </w:r>
+      <w:proofErr w:type="spellEnd"/>
+      <w:r>
+        <w:rPr>
+          <w:color w:val="000000"/>
+        </w:rPr>
+        <w:t xml:space="preserve"> </w:t>
+      </w:r>
+      <w:proofErr w:type="spellStart"/>
+      <w:r>
+        <w:rPr>
+          <w:color w:val="000000"/>
+        </w:rPr>
+        <w:t>tellus</w:t>
+      </w:r>
+      <w:proofErr w:type="spellEnd"/>
+      <w:r>
+        <w:rPr>
+          <w:color w:val="000000"/>
+        </w:rPr>
+        <w:t xml:space="preserve">. </w:t>
+      </w:r>
+      <w:proofErr w:type="spellStart"/>
+      <w:r>
+        <w:rPr>
+          <w:color w:val="000000"/>
+        </w:rPr>
+        <w:t>Aenean</w:t>
+      </w:r>
+      <w:proofErr w:type="spellEnd"/>
+      <w:r>
+        <w:rPr>
+          <w:color w:val="000000"/>
+        </w:rPr>
+        <w:t xml:space="preserve"> </w:t>
+      </w:r>
+      <w:proofErr w:type="spellStart"/>
+      <w:r>
+        <w:rPr>
+          <w:color w:val="000000"/>
+        </w:rPr>
+        <w:t>leo</w:t>
+      </w:r>
+      <w:proofErr w:type="spellEnd"/>
+      <w:r>
+        <w:rPr>
+          <w:color w:val="000000"/>
+        </w:rPr>
+        <w:t xml:space="preserve"> ligula, </w:t>
+      </w:r>
+      <w:proofErr w:type="spellStart"/>
+      <w:r>
+        <w:rPr>
+          <w:color w:val="000000"/>
+        </w:rPr>
+        <w:t>porttitor</w:t>
+      </w:r>
+      <w:proofErr w:type="spellEnd"/>
+      <w:r>
+        <w:rPr>
+          <w:color w:val="000000"/>
+        </w:rPr>
+        <w:t xml:space="preserve"> </w:t>
+      </w:r>
+      <w:proofErr w:type="spellStart"/>
+      <w:r>
+        <w:rPr>
+          <w:color w:val="000000"/>
+        </w:rPr>
+        <w:t>eu</w:t>
+      </w:r>
+      <w:proofErr w:type="spellEnd"/>
+      <w:r>
+        <w:rPr>
+          <w:color w:val="000000"/>
+        </w:rPr>
+        <w:t xml:space="preserve">, </w:t>
+      </w:r>
+      <w:proofErr w:type="spellStart"/>
+      <w:r>
+        <w:rPr>
+          <w:color w:val="000000"/>
+        </w:rPr>
+        <w:t>consequat</w:t>
+      </w:r>
+      <w:proofErr w:type="spellEnd"/>
+      <w:r>
+        <w:rPr>
+          <w:color w:val="000000"/>
+        </w:rPr>
+        <w:t xml:space="preserve"> vitae, </w:t>
+      </w:r>
+      <w:proofErr w:type="spellStart"/>
+      <w:r>
+        <w:rPr>
+          <w:color w:val="000000"/>
+        </w:rPr>
+        <w:t>eleifend</w:t>
+      </w:r>
+      <w:proofErr w:type="spellEnd"/>
+      <w:r>
+        <w:rPr>
+          <w:color w:val="000000"/>
+        </w:rPr>
+        <w:t xml:space="preserve"> ac, </w:t>
+      </w:r>
+      <w:proofErr w:type="spellStart"/>
+      <w:r>
+        <w:rPr>
+          <w:color w:val="000000"/>
+        </w:rPr>
+        <w:t>enim</w:t>
+      </w:r>
+      <w:proofErr w:type="spellEnd"/>
+      <w:r>
+        <w:rPr>
+          <w:color w:val="000000"/>
+        </w:rPr>
+        <w:t xml:space="preserve">. </w:t>
+      </w:r>
+      <w:proofErr w:type="spellStart"/>
+      <w:r>
+        <w:rPr>
+          <w:color w:val="000000"/>
+        </w:rPr>
+        <w:t>Aliquam</w:t>
+      </w:r>
+      <w:proofErr w:type="spellEnd"/>
+      <w:r>
+        <w:rPr>
+          <w:color w:val="000000"/>
+        </w:rPr>
+        <w:t xml:space="preserve"> lorem ante, </w:t>
       </w:r>
       <w:proofErr w:type="spellStart"/>
       <w:r>
@@ -1529,6 +1761,62 @@
         <w:rPr>
           <w:color w:val="000000"/>
         </w:rPr>
+        <w:t xml:space="preserve"> in, </w:t>
+      </w:r>
+      <w:proofErr w:type="spellStart"/>
+      <w:r>
+        <w:rPr>
+          <w:color w:val="000000"/>
+        </w:rPr>
+        <w:t>viverra</w:t>
+      </w:r>
+      <w:proofErr w:type="spellEnd"/>
+      <w:r>
+        <w:rPr>
+          <w:color w:val="000000"/>
+        </w:rPr>
+        <w:t xml:space="preserve"> </w:t>
+      </w:r>
+      <w:proofErr w:type="spellStart"/>
+      <w:r>
+        <w:rPr>
+          <w:color w:val="000000"/>
+        </w:rPr>
+        <w:t>quis</w:t>
+      </w:r>
+      <w:proofErr w:type="spellEnd"/>
+      <w:r>
+        <w:rPr>
+          <w:color w:val="000000"/>
+        </w:rPr>
+        <w:t xml:space="preserve">, </w:t>
+      </w:r>
+      <w:proofErr w:type="spellStart"/>
+      <w:r>
+        <w:rPr>
+          <w:color w:val="000000"/>
+        </w:rPr>
+        <w:t>feugiat</w:t>
+      </w:r>
+      <w:proofErr w:type="spellEnd"/>
+      <w:r>
+        <w:rPr>
+          <w:color w:val="000000"/>
+        </w:rPr>
+        <w:t xml:space="preserve"> a, </w:t>
+      </w:r>
+      <w:proofErr w:type="spellStart"/>
+      <w:r>
+        <w:rPr>
+          <w:color w:val="000000"/>
+        </w:rPr>
+        <w:t>tellus</w:t>
+      </w:r>
+      <w:proofErr w:type="spellEnd"/>
+      <w:r>
+        <w:rPr>
+          <w:color w:val="000000"/>
+        </w:rPr>
         <w:t xml:space="preserve">. </w:t>
       </w:r>
       <w:proofErr w:type="spellStart"/>
@@ -1536,28 +1824,126 @@
         <w:rPr>
           <w:color w:val="000000"/>
         </w:rPr>
-        <w:t>Vivamus</w:t>
-      </w:r>
-      <w:proofErr w:type="spellEnd"/>
-      <w:r>
-        <w:rPr>
-          <w:color w:val="000000"/>
-        </w:rPr>
-        <w:t xml:space="preserve"> </w:t>
-      </w:r>
-      <w:proofErr w:type="spellStart"/>
-      <w:r>
-        <w:rPr>
-          <w:color w:val="000000"/>
-        </w:rPr>
-        <w:t>elementum</w:t>
-      </w:r>
-      <w:proofErr w:type="spellEnd"/>
-      <w:r>
-        <w:rPr>
-          <w:color w:val="000000"/>
-        </w:rPr>
-        <w:t xml:space="preserve"> semper nisi. </w:t>
+        <w:t>Phasellus</w:t>
+      </w:r>
+      <w:proofErr w:type="spellEnd"/>
+      <w:r>
+        <w:rPr>
+          <w:color w:val="000000"/>
+        </w:rPr>
+        <w:t xml:space="preserve"> </w:t>
+      </w:r>
+      <w:proofErr w:type="spellStart"/>
+      <w:r>
+        <w:rPr>
+          <w:color w:val="000000"/>
+        </w:rPr>
+        <w:t>viverra</w:t>
+      </w:r>
+      <w:proofErr w:type="spellEnd"/>
+      <w:r>
+        <w:rPr>
+          <w:color w:val="000000"/>
+        </w:rPr>
+        <w:t xml:space="preserve"> </w:t>
+      </w:r>
+      <w:proofErr w:type="spellStart"/>
+      <w:r>
+        <w:rPr>
+          <w:color w:val="000000"/>
+        </w:rPr>
+        <w:t>nulla</w:t>
+      </w:r>
+      <w:proofErr w:type="spellEnd"/>
+      <w:r>
+        <w:rPr>
+          <w:color w:val="000000"/>
+        </w:rPr>
+        <w:t xml:space="preserve"> </w:t>
+      </w:r>
+      <w:proofErr w:type="spellStart"/>
+      <w:r>
+        <w:rPr>
+          <w:color w:val="000000"/>
+        </w:rPr>
+        <w:t>ut</w:t>
+      </w:r>
+      <w:proofErr w:type="spellEnd"/>
+      <w:r>
+        <w:rPr>
+          <w:color w:val="000000"/>
+        </w:rPr>
+        <w:t xml:space="preserve"> </w:t>
+      </w:r>
+      <w:proofErr w:type="spellStart"/>
+      <w:r>
+        <w:rPr>
+          <w:color w:val="000000"/>
+        </w:rPr>
+        <w:t>metus</w:t>
+      </w:r>
+      <w:proofErr w:type="spellEnd"/>
+      <w:r>
+        <w:rPr>
+          <w:color w:val="000000"/>
+        </w:rPr>
+        <w:t xml:space="preserve"> </w:t>
+      </w:r>
+      <w:proofErr w:type="spellStart"/>
+      <w:r>
+        <w:rPr>
+          <w:color w:val="000000"/>
+        </w:rPr>
+        <w:t>varius</w:t>
+      </w:r>
+      <w:proofErr w:type="spellEnd"/>
+      <w:r>
+        <w:rPr>
+          <w:color w:val="000000"/>
+        </w:rPr>
+        <w:t xml:space="preserve"> </w:t>
+      </w:r>
+      <w:proofErr w:type="spellStart"/>
+      <w:r>
+        <w:rPr>
+          <w:color w:val="000000"/>
+        </w:rPr>
+        <w:t>laoreet</w:t>
+      </w:r>
+      <w:proofErr w:type="spellEnd"/>
+      <w:r>
+        <w:rPr>
+          <w:color w:val="000000"/>
+        </w:rPr>
+        <w:t xml:space="preserve">. </w:t>
+      </w:r>
+      <w:proofErr w:type="spellStart"/>
+      <w:r>
+        <w:rPr>
+          <w:color w:val="000000"/>
+        </w:rPr>
+        <w:t>Quisque</w:t>
+      </w:r>
+      <w:proofErr w:type="spellEnd"/>
+      <w:r>
+        <w:rPr>
+          <w:color w:val="000000"/>
+        </w:rPr>
+        <w:t xml:space="preserve"> </w:t>
+      </w:r>
+      <w:proofErr w:type="spellStart"/>
+      <w:r>
+        <w:rPr>
+          <w:color w:val="000000"/>
+        </w:rPr>
+        <w:t>rutrum</w:t>
+      </w:r>
+      <w:proofErr w:type="spellEnd"/>
+      <w:r>
+        <w:rPr>
+          <w:color w:val="000000"/>
+        </w:rPr>
+        <w:t xml:space="preserve">. </w:t>
       </w:r>
       <w:proofErr w:type="spellStart"/>
       <w:r>
@@ -1578,28 +1964,154 @@
         <w:rPr>
           <w:color w:val="000000"/>
         </w:rPr>
-        <w:t>vulputate</w:t>
-      </w:r>
-      <w:proofErr w:type="spellEnd"/>
-      <w:r>
-        <w:rPr>
-          <w:color w:val="000000"/>
-        </w:rPr>
-        <w:t xml:space="preserve"> </w:t>
-      </w:r>
-      <w:proofErr w:type="spellStart"/>
-      <w:r>
-        <w:rPr>
-          <w:color w:val="000000"/>
-        </w:rPr>
-        <w:t>eleifend</w:t>
-      </w:r>
-      <w:proofErr w:type="spellEnd"/>
-      <w:r>
-        <w:rPr>
-          <w:color w:val="000000"/>
-        </w:rPr>
-        <w:t xml:space="preserve"> </w:t>
+        <w:t>imperdiet</w:t>
+      </w:r>
+      <w:proofErr w:type="spellEnd"/>
+      <w:r>
+        <w:rPr>
+          <w:color w:val="000000"/>
+        </w:rPr>
+        <w:t xml:space="preserve">. </w:t>
+      </w:r>
+      <w:proofErr w:type="spellStart"/>
+      <w:r>
+        <w:rPr>
+          <w:color w:val="000000"/>
+        </w:rPr>
+        <w:t>Etiam</w:t>
+      </w:r>
+      <w:proofErr w:type="spellEnd"/>
+      <w:r>
+        <w:rPr>
+          <w:color w:val="000000"/>
+        </w:rPr>
+        <w:t xml:space="preserve"> </w:t>
+      </w:r>
+      <w:proofErr w:type="spellStart"/>
+      <w:r>
+        <w:rPr>
+          <w:color w:val="000000"/>
+        </w:rPr>
+        <w:t>ultricies</w:t>
+      </w:r>
+      <w:proofErr w:type="spellEnd"/>
+      <w:r>
+        <w:rPr>
+          <w:color w:val="000000"/>
+        </w:rPr>
+        <w:t xml:space="preserve"> nisi </w:t>
+      </w:r>
+      <w:proofErr w:type="spellStart"/>
+      <w:r>
+        <w:rPr>
+          <w:color w:val="000000"/>
+        </w:rPr>
+        <w:t>vel</w:t>
+      </w:r>
+      <w:proofErr w:type="spellEnd"/>
+      <w:r>
+        <w:rPr>
+          <w:color w:val="000000"/>
+        </w:rPr>
+        <w:t xml:space="preserve"> </w:t>
+      </w:r>
+      <w:proofErr w:type="spellStart"/>
+      <w:r>
+        <w:rPr>
+          <w:color w:val="000000"/>
+        </w:rPr>
+        <w:t>augue</w:t>
+      </w:r>
+      <w:proofErr w:type="spellEnd"/>
+      <w:r>
+        <w:rPr>
+          <w:color w:val="000000"/>
+        </w:rPr>
+        <w:t xml:space="preserve">. </w:t>
+      </w:r>
+      <w:proofErr w:type="spellStart"/>
+      <w:r>
+        <w:rPr>
+          <w:color w:val="000000"/>
+        </w:rPr>
+        <w:t>Curabitur</w:t>
+      </w:r>
+      <w:proofErr w:type="spellEnd"/>
+      <w:r>
+        <w:rPr>
+          <w:color w:val="000000"/>
+        </w:rPr>
+        <w:t xml:space="preserve"> </w:t>
+      </w:r>
+      <w:proofErr w:type="spellStart"/>
+      <w:r>
+        <w:rPr>
+          <w:color w:val="000000"/>
+        </w:rPr>
+        <w:t>ullamcorper</w:t>
+      </w:r>
+      <w:proofErr w:type="spellEnd"/>
+      <w:r>
+        <w:rPr>
+          <w:color w:val="000000"/>
+        </w:rPr>
+        <w:t xml:space="preserve"> </w:t>
+      </w:r>
+      <w:proofErr w:type="spellStart"/>
+      <w:r>
+        <w:rPr>
+          <w:color w:val="000000"/>
+        </w:rPr>
+        <w:t>ultricies</w:t>
+      </w:r>
+      <w:proofErr w:type="spellEnd"/>
+      <w:r>
+        <w:rPr>
+          <w:color w:val="000000"/>
+        </w:rPr>
+        <w:t xml:space="preserve"> nisi. Nam </w:t>
+      </w:r>
+      <w:proofErr w:type="spellStart"/>
+      <w:r>
+        <w:rPr>
+          <w:color w:val="000000"/>
+        </w:rPr>
+        <w:t>eget</w:t>
+      </w:r>
+      <w:proofErr w:type="spellEnd"/>
+      <w:r>
+        <w:rPr>
+          <w:color w:val="000000"/>
+        </w:rPr>
+        <w:t xml:space="preserve"> dui. </w:t>
+      </w:r>
+      <w:proofErr w:type="spellStart"/>
+      <w:r>
+        <w:rPr>
+          <w:color w:val="000000"/>
+        </w:rPr>
+        <w:t>Etiam</w:t>
+      </w:r>
+      <w:proofErr w:type="spellEnd"/>
+      <w:r>
+        <w:rPr>
+          <w:color w:val="000000"/>
+        </w:rPr>
+        <w:t xml:space="preserve"> </w:t>
+      </w:r>
+      <w:proofErr w:type="spellStart"/>
+      <w:r>
+        <w:rPr>
+          <w:color w:val="000000"/>
+        </w:rPr>
+        <w:t>rhoncus</w:t>
+      </w:r>
+      <w:proofErr w:type="spellEnd"/>
+      <w:r>
+        <w:rPr>
+          <w:color w:val="000000"/>
+        </w:rPr>
+        <w:t xml:space="preserve">. Maecenas tempus, </w:t>
       </w:r>
       <w:proofErr w:type="spellStart"/>
       <w:r>
@@ -1613,58 +2125,42 @@
         <w:rPr>
           <w:color w:val="000000"/>
         </w:rPr>
-        <w:t xml:space="preserve">. </w:t>
-      </w:r>
-      <w:proofErr w:type="spellStart"/>
-      <w:r>
-        <w:rPr>
-          <w:color w:val="000000"/>
-        </w:rPr>
-        <w:t>Aenean</w:t>
-      </w:r>
-      <w:proofErr w:type="spellEnd"/>
-      <w:r>
-        <w:rPr>
-          <w:color w:val="000000"/>
-        </w:rPr>
-        <w:t xml:space="preserve"> </w:t>
-      </w:r>
-      <w:proofErr w:type="spellStart"/>
-      <w:proofErr w:type="gramStart"/>
-      <w:r>
-        <w:rPr>
-          <w:color w:val="000000"/>
-        </w:rPr>
-        <w:t>leo</w:t>
-      </w:r>
-      <w:proofErr w:type="spellEnd"/>
-      <w:proofErr w:type="gramEnd"/>
-      <w:r>
-        <w:rPr>
-          <w:color w:val="000000"/>
-        </w:rPr>
-        <w:t xml:space="preserve"> ligula, </w:t>
-      </w:r>
-      <w:proofErr w:type="spellStart"/>
-      <w:r>
-        <w:rPr>
-          <w:color w:val="000000"/>
-        </w:rPr>
-        <w:t>porttitor</w:t>
-      </w:r>
-      <w:proofErr w:type="spellEnd"/>
-      <w:r>
-        <w:rPr>
-          <w:color w:val="000000"/>
-        </w:rPr>
-        <w:t xml:space="preserve"> </w:t>
-      </w:r>
-      <w:proofErr w:type="spellStart"/>
-      <w:r>
-        <w:rPr>
-          <w:color w:val="000000"/>
-        </w:rPr>
-        <w:t>eu</w:t>
+        <w:t xml:space="preserve"> </w:t>
+      </w:r>
+      <w:proofErr w:type="spellStart"/>
+      <w:r>
+        <w:rPr>
+          <w:color w:val="000000"/>
+        </w:rPr>
+        <w:t>eget</w:t>
+      </w:r>
+      <w:proofErr w:type="spellEnd"/>
+      <w:r>
+        <w:rPr>
+          <w:color w:val="000000"/>
+        </w:rPr>
+        <w:t xml:space="preserve"> </w:t>
+      </w:r>
+      <w:proofErr w:type="spellStart"/>
+      <w:r>
+        <w:rPr>
+          <w:color w:val="000000"/>
+        </w:rPr>
+        <w:t>condimentum</w:t>
+      </w:r>
+      <w:proofErr w:type="spellEnd"/>
+      <w:r>
+        <w:rPr>
+          <w:color w:val="000000"/>
+        </w:rPr>
+        <w:t xml:space="preserve"> </w:t>
+      </w:r>
+      <w:proofErr w:type="spellStart"/>
+      <w:r>
+        <w:rPr>
+          <w:color w:val="000000"/>
+        </w:rPr>
+        <w:t>rhoncus</w:t>
       </w:r>
       <w:proofErr w:type="spellEnd"/>
       <w:r>
@@ -1678,91 +2174,119 @@
         <w:rPr>
           <w:color w:val="000000"/>
         </w:rPr>
-        <w:t>consequat</w:t>
-      </w:r>
-      <w:proofErr w:type="spellEnd"/>
-      <w:r>
-        <w:rPr>
-          <w:color w:val="000000"/>
-        </w:rPr>
-        <w:t xml:space="preserve"> vitae, </w:t>
-      </w:r>
-      <w:proofErr w:type="spellStart"/>
-      <w:r>
-        <w:rPr>
-          <w:color w:val="000000"/>
-        </w:rPr>
-        <w:t>eleifend</w:t>
-      </w:r>
-      <w:proofErr w:type="spellEnd"/>
-      <w:r>
-        <w:rPr>
-          <w:color w:val="000000"/>
-        </w:rPr>
-        <w:t xml:space="preserve"> ac, </w:t>
-      </w:r>
-      <w:proofErr w:type="spellStart"/>
-      <w:r>
-        <w:rPr>
-          <w:color w:val="000000"/>
-        </w:rPr>
-        <w:t>enim</w:t>
-      </w:r>
-      <w:proofErr w:type="spellEnd"/>
-      <w:r>
-        <w:rPr>
-          <w:color w:val="000000"/>
-        </w:rPr>
-        <w:t xml:space="preserve">. </w:t>
-      </w:r>
-      <w:proofErr w:type="spellStart"/>
-      <w:r>
-        <w:rPr>
-          <w:color w:val="000000"/>
-        </w:rPr>
-        <w:t>Aliquam</w:t>
-      </w:r>
-      <w:proofErr w:type="spellEnd"/>
-      <w:r>
-        <w:rPr>
-          <w:color w:val="000000"/>
-        </w:rPr>
-        <w:t xml:space="preserve"> lorem ante, </w:t>
-      </w:r>
-      <w:proofErr w:type="spellStart"/>
-      <w:r>
-        <w:rPr>
-          <w:color w:val="000000"/>
-        </w:rPr>
-        <w:t>dapibus</w:t>
-      </w:r>
-      <w:proofErr w:type="spellEnd"/>
-      <w:r>
-        <w:rPr>
-          <w:color w:val="000000"/>
-        </w:rPr>
-        <w:t xml:space="preserve"> in, </w:t>
-      </w:r>
-      <w:proofErr w:type="spellStart"/>
-      <w:r>
-        <w:rPr>
-          <w:color w:val="000000"/>
-        </w:rPr>
-        <w:t>viverra</w:t>
-      </w:r>
-      <w:proofErr w:type="spellEnd"/>
-      <w:r>
-        <w:rPr>
-          <w:color w:val="000000"/>
-        </w:rPr>
-        <w:t xml:space="preserve"> </w:t>
-      </w:r>
-      <w:proofErr w:type="spellStart"/>
-      <w:r>
-        <w:rPr>
-          <w:color w:val="000000"/>
-        </w:rPr>
-        <w:t>quis</w:t>
+        <w:t>sem</w:t>
+      </w:r>
+      <w:proofErr w:type="spellEnd"/>
+      <w:r>
+        <w:rPr>
+          <w:color w:val="000000"/>
+        </w:rPr>
+        <w:t xml:space="preserve"> </w:t>
+      </w:r>
+      <w:proofErr w:type="spellStart"/>
+      <w:r>
+        <w:rPr>
+          <w:color w:val="000000"/>
+        </w:rPr>
+        <w:t>quam</w:t>
+      </w:r>
+      <w:proofErr w:type="spellEnd"/>
+      <w:r>
+        <w:rPr>
+          <w:color w:val="000000"/>
+        </w:rPr>
+        <w:t xml:space="preserve"> semper libero, sit </w:t>
+      </w:r>
+      <w:proofErr w:type="spellStart"/>
+      <w:r>
+        <w:rPr>
+          <w:color w:val="000000"/>
+        </w:rPr>
+        <w:t>amet</w:t>
+      </w:r>
+      <w:proofErr w:type="spellEnd"/>
+      <w:r>
+        <w:rPr>
+          <w:color w:val="000000"/>
+        </w:rPr>
+        <w:t xml:space="preserve"> </w:t>
+      </w:r>
+      <w:proofErr w:type="spellStart"/>
+      <w:r>
+        <w:rPr>
+          <w:color w:val="000000"/>
+        </w:rPr>
+        <w:t>adipiscing</w:t>
+      </w:r>
+      <w:proofErr w:type="spellEnd"/>
+      <w:r>
+        <w:rPr>
+          <w:color w:val="000000"/>
+        </w:rPr>
+        <w:t xml:space="preserve"> </w:t>
+      </w:r>
+      <w:proofErr w:type="spellStart"/>
+      <w:r>
+        <w:rPr>
+          <w:color w:val="000000"/>
+        </w:rPr>
+        <w:t>sem</w:t>
+      </w:r>
+      <w:proofErr w:type="spellEnd"/>
+      <w:r>
+        <w:rPr>
+          <w:color w:val="000000"/>
+        </w:rPr>
+        <w:t xml:space="preserve"> </w:t>
+      </w:r>
+      <w:proofErr w:type="spellStart"/>
+      <w:r>
+        <w:rPr>
+          <w:color w:val="000000"/>
+        </w:rPr>
+        <w:t>neque</w:t>
+      </w:r>
+      <w:proofErr w:type="spellEnd"/>
+      <w:r>
+        <w:rPr>
+          <w:color w:val="000000"/>
+        </w:rPr>
+        <w:t xml:space="preserve"> </w:t>
+      </w:r>
+      <w:proofErr w:type="spellStart"/>
+      <w:r>
+        <w:rPr>
+          <w:color w:val="000000"/>
+        </w:rPr>
+        <w:t>sed</w:t>
+      </w:r>
+      <w:proofErr w:type="spellEnd"/>
+      <w:r>
+        <w:rPr>
+          <w:color w:val="000000"/>
+        </w:rPr>
+        <w:t xml:space="preserve"> ipsum. Nam </w:t>
+      </w:r>
+      <w:proofErr w:type="spellStart"/>
+      <w:r>
+        <w:rPr>
+          <w:color w:val="000000"/>
+        </w:rPr>
+        <w:t>quam</w:t>
+      </w:r>
+      <w:proofErr w:type="spellEnd"/>
+      <w:r>
+        <w:rPr>
+          <w:color w:val="000000"/>
+        </w:rPr>
+        <w:t xml:space="preserve"> </w:t>
+      </w:r>
+      <w:proofErr w:type="spellStart"/>
+      <w:r>
+        <w:rPr>
+          <w:color w:val="000000"/>
+        </w:rPr>
+        <w:t>nunc</w:t>
       </w:r>
       <w:proofErr w:type="spellEnd"/>
       <w:r>
@@ -1776,210 +2300,14 @@
         <w:rPr>
           <w:color w:val="000000"/>
         </w:rPr>
-        <w:t>feugiat</w:t>
-      </w:r>
-      <w:proofErr w:type="spellEnd"/>
-      <w:r>
-        <w:rPr>
-          <w:color w:val="000000"/>
-        </w:rPr>
-        <w:t xml:space="preserve"> a, </w:t>
-      </w:r>
-      <w:proofErr w:type="spellStart"/>
-      <w:r>
-        <w:rPr>
-          <w:color w:val="000000"/>
-        </w:rPr>
-        <w:t>tellus</w:t>
-      </w:r>
-      <w:proofErr w:type="spellEnd"/>
-      <w:r>
-        <w:rPr>
-          <w:color w:val="000000"/>
-        </w:rPr>
-        <w:t xml:space="preserve">. </w:t>
-      </w:r>
-      <w:proofErr w:type="spellStart"/>
-      <w:r>
-        <w:rPr>
-          <w:color w:val="000000"/>
-        </w:rPr>
-        <w:t>Phasellus</w:t>
-      </w:r>
-      <w:proofErr w:type="spellEnd"/>
-      <w:r>
-        <w:rPr>
-          <w:color w:val="000000"/>
-        </w:rPr>
-        <w:t xml:space="preserve"> </w:t>
-      </w:r>
-      <w:proofErr w:type="spellStart"/>
-      <w:r>
-        <w:rPr>
-          <w:color w:val="000000"/>
-        </w:rPr>
-        <w:t>viverra</w:t>
-      </w:r>
-      <w:proofErr w:type="spellEnd"/>
-      <w:r>
-        <w:rPr>
-          <w:color w:val="000000"/>
-        </w:rPr>
-        <w:t xml:space="preserve"> </w:t>
-      </w:r>
-      <w:proofErr w:type="spellStart"/>
-      <w:r>
-        <w:rPr>
-          <w:color w:val="000000"/>
-        </w:rPr>
-        <w:t>nulla</w:t>
-      </w:r>
-      <w:proofErr w:type="spellEnd"/>
-      <w:r>
-        <w:rPr>
-          <w:color w:val="000000"/>
-        </w:rPr>
-        <w:t xml:space="preserve"> </w:t>
-      </w:r>
-      <w:proofErr w:type="spellStart"/>
-      <w:r>
-        <w:rPr>
-          <w:color w:val="000000"/>
-        </w:rPr>
-        <w:t>ut</w:t>
-      </w:r>
-      <w:proofErr w:type="spellEnd"/>
-      <w:r>
-        <w:rPr>
-          <w:color w:val="000000"/>
-        </w:rPr>
-        <w:t xml:space="preserve"> </w:t>
-      </w:r>
-      <w:proofErr w:type="spellStart"/>
-      <w:r>
-        <w:rPr>
-          <w:color w:val="000000"/>
-        </w:rPr>
-        <w:t>metus</w:t>
-      </w:r>
-      <w:proofErr w:type="spellEnd"/>
-      <w:r>
-        <w:rPr>
-          <w:color w:val="000000"/>
-        </w:rPr>
-        <w:t xml:space="preserve"> </w:t>
-      </w:r>
-      <w:proofErr w:type="spellStart"/>
-      <w:r>
-        <w:rPr>
-          <w:color w:val="000000"/>
-        </w:rPr>
-        <w:t>varius</w:t>
-      </w:r>
-      <w:proofErr w:type="spellEnd"/>
-      <w:r>
-        <w:rPr>
-          <w:color w:val="000000"/>
-        </w:rPr>
-        <w:t xml:space="preserve"> </w:t>
-      </w:r>
-      <w:proofErr w:type="spellStart"/>
-      <w:r>
-        <w:rPr>
-          <w:color w:val="000000"/>
-        </w:rPr>
-        <w:t>laoreet</w:t>
-      </w:r>
-      <w:proofErr w:type="spellEnd"/>
-      <w:r>
-        <w:rPr>
-          <w:color w:val="000000"/>
-        </w:rPr>
-        <w:t xml:space="preserve">. </w:t>
-      </w:r>
-      <w:proofErr w:type="spellStart"/>
-      <w:r>
-        <w:rPr>
-          <w:color w:val="000000"/>
-        </w:rPr>
-        <w:t>Quisque</w:t>
-      </w:r>
-      <w:proofErr w:type="spellEnd"/>
-      <w:r>
-        <w:rPr>
-          <w:color w:val="000000"/>
-        </w:rPr>
-        <w:t xml:space="preserve"> </w:t>
-      </w:r>
-      <w:proofErr w:type="spellStart"/>
-      <w:r>
-        <w:rPr>
-          <w:color w:val="000000"/>
-        </w:rPr>
-        <w:t>rutrum</w:t>
-      </w:r>
-      <w:proofErr w:type="spellEnd"/>
-      <w:r>
-        <w:rPr>
-          <w:color w:val="000000"/>
-        </w:rPr>
-        <w:t xml:space="preserve">. </w:t>
-      </w:r>
-      <w:proofErr w:type="spellStart"/>
-      <w:r>
-        <w:rPr>
-          <w:color w:val="000000"/>
-        </w:rPr>
-        <w:t>Aenean</w:t>
-      </w:r>
-      <w:proofErr w:type="spellEnd"/>
-      <w:r>
-        <w:rPr>
-          <w:color w:val="000000"/>
-        </w:rPr>
-        <w:t xml:space="preserve"> </w:t>
-      </w:r>
-      <w:proofErr w:type="spellStart"/>
-      <w:r>
-        <w:rPr>
-          <w:color w:val="000000"/>
-        </w:rPr>
-        <w:t>imperdiet</w:t>
-      </w:r>
-      <w:proofErr w:type="spellEnd"/>
-      <w:r>
-        <w:rPr>
-          <w:color w:val="000000"/>
-        </w:rPr>
-        <w:t xml:space="preserve">. </w:t>
-      </w:r>
-      <w:proofErr w:type="spellStart"/>
-      <w:r>
-        <w:rPr>
-          <w:color w:val="000000"/>
-        </w:rPr>
-        <w:t>Etiam</w:t>
-      </w:r>
-      <w:proofErr w:type="spellEnd"/>
-      <w:r>
-        <w:rPr>
-          <w:color w:val="000000"/>
-        </w:rPr>
-        <w:t xml:space="preserve"> </w:t>
-      </w:r>
-      <w:proofErr w:type="spellStart"/>
-      <w:r>
-        <w:rPr>
-          <w:color w:val="000000"/>
-        </w:rPr>
-        <w:t>ultricies</w:t>
-      </w:r>
-      <w:proofErr w:type="spellEnd"/>
-      <w:r>
-        <w:rPr>
-          <w:color w:val="000000"/>
-        </w:rPr>
-        <w:t xml:space="preserve"> nisi </w:t>
+        <w:t>blandit</w:t>
+      </w:r>
+      <w:proofErr w:type="spellEnd"/>
+      <w:r>
+        <w:rPr>
+          <w:color w:val="000000"/>
+        </w:rPr>
+        <w:t xml:space="preserve"> </w:t>
       </w:r>
       <w:proofErr w:type="spellStart"/>
       <w:r>
@@ -1993,291 +2321,9 @@
         <w:rPr>
           <w:color w:val="000000"/>
         </w:rPr>
-        <w:t xml:space="preserve"> </w:t>
-      </w:r>
-      <w:proofErr w:type="spellStart"/>
-      <w:r>
-        <w:rPr>
-          <w:color w:val="000000"/>
-        </w:rPr>
-        <w:t>augue</w:t>
-      </w:r>
-      <w:proofErr w:type="spellEnd"/>
-      <w:r>
-        <w:rPr>
-          <w:color w:val="000000"/>
-        </w:rPr>
-        <w:t xml:space="preserve">. </w:t>
-      </w:r>
-      <w:proofErr w:type="spellStart"/>
-      <w:r>
-        <w:rPr>
-          <w:color w:val="000000"/>
-        </w:rPr>
-        <w:t>Curabitur</w:t>
-      </w:r>
-      <w:proofErr w:type="spellEnd"/>
-      <w:r>
-        <w:rPr>
-          <w:color w:val="000000"/>
-        </w:rPr>
-        <w:t xml:space="preserve"> </w:t>
-      </w:r>
-      <w:proofErr w:type="spellStart"/>
-      <w:r>
-        <w:rPr>
-          <w:color w:val="000000"/>
-        </w:rPr>
-        <w:t>ullamcorper</w:t>
-      </w:r>
-      <w:proofErr w:type="spellEnd"/>
-      <w:r>
-        <w:rPr>
-          <w:color w:val="000000"/>
-        </w:rPr>
-        <w:t xml:space="preserve"> </w:t>
-      </w:r>
-      <w:proofErr w:type="spellStart"/>
-      <w:r>
-        <w:rPr>
-          <w:color w:val="000000"/>
-        </w:rPr>
-        <w:t>ultricies</w:t>
-      </w:r>
-      <w:proofErr w:type="spellEnd"/>
-      <w:r>
-        <w:rPr>
-          <w:color w:val="000000"/>
-        </w:rPr>
-        <w:t xml:space="preserve"> nisi. Nam </w:t>
-      </w:r>
-      <w:proofErr w:type="spellStart"/>
-      <w:r>
-        <w:rPr>
-          <w:color w:val="000000"/>
-        </w:rPr>
-        <w:t>eget</w:t>
-      </w:r>
-      <w:proofErr w:type="spellEnd"/>
-      <w:r>
-        <w:rPr>
-          <w:color w:val="000000"/>
-        </w:rPr>
-        <w:t xml:space="preserve"> dui. </w:t>
-      </w:r>
-      <w:proofErr w:type="spellStart"/>
-      <w:r>
-        <w:rPr>
-          <w:color w:val="000000"/>
-        </w:rPr>
-        <w:t>Etiam</w:t>
-      </w:r>
-      <w:proofErr w:type="spellEnd"/>
-      <w:r>
-        <w:rPr>
-          <w:color w:val="000000"/>
-        </w:rPr>
-        <w:t xml:space="preserve"> </w:t>
-      </w:r>
-      <w:proofErr w:type="spellStart"/>
-      <w:r>
-        <w:rPr>
-          <w:color w:val="000000"/>
-        </w:rPr>
-        <w:t>rhoncus</w:t>
-      </w:r>
-      <w:proofErr w:type="spellEnd"/>
-      <w:r>
-        <w:rPr>
-          <w:color w:val="000000"/>
-        </w:rPr>
-        <w:t xml:space="preserve">. Maecenas tempus, </w:t>
-      </w:r>
-      <w:proofErr w:type="spellStart"/>
-      <w:r>
-        <w:rPr>
-          <w:color w:val="000000"/>
-        </w:rPr>
-        <w:t>tellus</w:t>
-      </w:r>
-      <w:proofErr w:type="spellEnd"/>
-      <w:r>
-        <w:rPr>
-          <w:color w:val="000000"/>
-        </w:rPr>
-        <w:t xml:space="preserve"> </w:t>
-      </w:r>
-      <w:proofErr w:type="spellStart"/>
-      <w:r>
-        <w:rPr>
-          <w:color w:val="000000"/>
-        </w:rPr>
-        <w:t>eget</w:t>
-      </w:r>
-      <w:proofErr w:type="spellEnd"/>
-      <w:r>
-        <w:rPr>
-          <w:color w:val="000000"/>
-        </w:rPr>
-        <w:t xml:space="preserve"> </w:t>
-      </w:r>
-      <w:proofErr w:type="spellStart"/>
-      <w:r>
-        <w:rPr>
-          <w:color w:val="000000"/>
-        </w:rPr>
-        <w:t>condimentum</w:t>
-      </w:r>
-      <w:proofErr w:type="spellEnd"/>
-      <w:r>
-        <w:rPr>
-          <w:color w:val="000000"/>
-        </w:rPr>
-        <w:t xml:space="preserve"> </w:t>
-      </w:r>
-      <w:proofErr w:type="spellStart"/>
-      <w:r>
-        <w:rPr>
-          <w:color w:val="000000"/>
-        </w:rPr>
-        <w:t>rhoncus</w:t>
-      </w:r>
-      <w:proofErr w:type="spellEnd"/>
-      <w:r>
-        <w:rPr>
-          <w:color w:val="000000"/>
-        </w:rPr>
         <w:t xml:space="preserve">, </w:t>
       </w:r>
       <w:proofErr w:type="spellStart"/>
-      <w:proofErr w:type="gramStart"/>
-      <w:r>
-        <w:rPr>
-          <w:color w:val="000000"/>
-        </w:rPr>
-        <w:t>sem</w:t>
-      </w:r>
-      <w:proofErr w:type="spellEnd"/>
-      <w:proofErr w:type="gramEnd"/>
-      <w:r>
-        <w:rPr>
-          <w:color w:val="000000"/>
-        </w:rPr>
-        <w:t xml:space="preserve"> quam semper libero, sit </w:t>
-      </w:r>
-      <w:proofErr w:type="spellStart"/>
-      <w:r>
-        <w:rPr>
-          <w:color w:val="000000"/>
-        </w:rPr>
-        <w:t>amet</w:t>
-      </w:r>
-      <w:proofErr w:type="spellEnd"/>
-      <w:r>
-        <w:rPr>
-          <w:color w:val="000000"/>
-        </w:rPr>
-        <w:t xml:space="preserve"> </w:t>
-      </w:r>
-      <w:proofErr w:type="spellStart"/>
-      <w:r>
-        <w:rPr>
-          <w:color w:val="000000"/>
-        </w:rPr>
-        <w:t>adipiscing</w:t>
-      </w:r>
-      <w:proofErr w:type="spellEnd"/>
-      <w:r>
-        <w:rPr>
-          <w:color w:val="000000"/>
-        </w:rPr>
-        <w:t xml:space="preserve"> </w:t>
-      </w:r>
-      <w:proofErr w:type="spellStart"/>
-      <w:r>
-        <w:rPr>
-          <w:color w:val="000000"/>
-        </w:rPr>
-        <w:t>sem</w:t>
-      </w:r>
-      <w:proofErr w:type="spellEnd"/>
-      <w:r>
-        <w:rPr>
-          <w:color w:val="000000"/>
-        </w:rPr>
-        <w:t xml:space="preserve"> </w:t>
-      </w:r>
-      <w:proofErr w:type="spellStart"/>
-      <w:r>
-        <w:rPr>
-          <w:color w:val="000000"/>
-        </w:rPr>
-        <w:t>neque</w:t>
-      </w:r>
-      <w:proofErr w:type="spellEnd"/>
-      <w:r>
-        <w:rPr>
-          <w:color w:val="000000"/>
-        </w:rPr>
-        <w:t xml:space="preserve"> </w:t>
-      </w:r>
-      <w:proofErr w:type="spellStart"/>
-      <w:r>
-        <w:rPr>
-          <w:color w:val="000000"/>
-        </w:rPr>
-        <w:t>sed</w:t>
-      </w:r>
-      <w:proofErr w:type="spellEnd"/>
-      <w:r>
-        <w:rPr>
-          <w:color w:val="000000"/>
-        </w:rPr>
-        <w:t xml:space="preserve"> ipsum. Nam quam </w:t>
-      </w:r>
-      <w:proofErr w:type="spellStart"/>
-      <w:r>
-        <w:rPr>
-          <w:color w:val="000000"/>
-        </w:rPr>
-        <w:t>nunc</w:t>
-      </w:r>
-      <w:proofErr w:type="spellEnd"/>
-      <w:r>
-        <w:rPr>
-          <w:color w:val="000000"/>
-        </w:rPr>
-        <w:t xml:space="preserve">, </w:t>
-      </w:r>
-      <w:proofErr w:type="spellStart"/>
-      <w:r>
-        <w:rPr>
-          <w:color w:val="000000"/>
-        </w:rPr>
-        <w:t>blandit</w:t>
-      </w:r>
-      <w:proofErr w:type="spellEnd"/>
-      <w:r>
-        <w:rPr>
-          <w:color w:val="000000"/>
-        </w:rPr>
-        <w:t xml:space="preserve"> </w:t>
-      </w:r>
-      <w:proofErr w:type="spellStart"/>
-      <w:r>
-        <w:rPr>
-          <w:color w:val="000000"/>
-        </w:rPr>
-        <w:t>vel</w:t>
-      </w:r>
-      <w:proofErr w:type="spellEnd"/>
-      <w:r>
-        <w:rPr>
-          <w:color w:val="000000"/>
-        </w:rPr>
-        <w:t xml:space="preserve">, </w:t>
-      </w:r>
-      <w:proofErr w:type="spellStart"/>
       <w:r>
         <w:rPr>
           <w:color w:val="000000"/>
@@ -2289,21 +2335,7 @@
         <w:rPr>
           <w:color w:val="000000"/>
         </w:rPr>
-        <w:t xml:space="preserve"> </w:t>
-      </w:r>
-      <w:proofErr w:type="spellStart"/>
-      <w:r>
-        <w:rPr>
-          <w:color w:val="000000"/>
-        </w:rPr>
-        <w:t>pulvinar</w:t>
-      </w:r>
-      <w:proofErr w:type="spellEnd"/>
-      <w:r>
-        <w:rPr>
-          <w:color w:val="000000"/>
-        </w:rPr>
-        <w:t xml:space="preserve">, </w:t>
+        <w:t xml:space="preserve"> pulvinar, </w:t>
       </w:r>
       <w:proofErr w:type="spellStart"/>
       <w:r>
@@ -2320,7 +2352,6 @@
         <w:t xml:space="preserve"> id, lorem. Maecenas </w:t>
       </w:r>
       <w:proofErr w:type="spellStart"/>
-      <w:proofErr w:type="gramStart"/>
       <w:r>
         <w:rPr>
           <w:color w:val="000000"/>
@@ -2328,7 +2359,6 @@
         <w:t>nec</w:t>
       </w:r>
       <w:proofErr w:type="spellEnd"/>
-      <w:proofErr w:type="gramEnd"/>
       <w:r>
         <w:rPr>
           <w:color w:val="000000"/>
@@ -2558,6 +2588,20 @@
         <w:rPr>
           <w:color w:val="000000"/>
         </w:rPr>
+        <w:t xml:space="preserve">. Duis </w:t>
+      </w:r>
+      <w:proofErr w:type="spellStart"/>
+      <w:r>
+        <w:rPr>
+          <w:color w:val="000000"/>
+        </w:rPr>
+        <w:t>leo</w:t>
+      </w:r>
+      <w:proofErr w:type="spellEnd"/>
+      <w:r>
+        <w:rPr>
+          <w:color w:val="000000"/>
+        </w:rPr>
         <w:t xml:space="preserve">. </w:t>
       </w:r>
       <w:proofErr w:type="spellStart"/>
@@ -2565,17 +2609,142 @@
         <w:rPr>
           <w:color w:val="000000"/>
         </w:rPr>
-        <w:t>Duis</w:t>
-      </w:r>
-      <w:proofErr w:type="spellEnd"/>
-      <w:r>
-        <w:rPr>
-          <w:color w:val="000000"/>
-        </w:rPr>
-        <w:t xml:space="preserve"> </w:t>
-      </w:r>
-      <w:proofErr w:type="spellStart"/>
-      <w:proofErr w:type="gramStart"/>
+        <w:t>Sed</w:t>
+      </w:r>
+      <w:proofErr w:type="spellEnd"/>
+      <w:r>
+        <w:rPr>
+          <w:color w:val="000000"/>
+        </w:rPr>
+        <w:t xml:space="preserve"> </w:t>
+      </w:r>
+      <w:proofErr w:type="spellStart"/>
+      <w:r>
+        <w:rPr>
+          <w:color w:val="000000"/>
+        </w:rPr>
+        <w:t>fringilla</w:t>
+      </w:r>
+      <w:proofErr w:type="spellEnd"/>
+      <w:r>
+        <w:rPr>
+          <w:color w:val="000000"/>
+        </w:rPr>
+        <w:t xml:space="preserve"> </w:t>
+      </w:r>
+      <w:proofErr w:type="spellStart"/>
+      <w:r>
+        <w:rPr>
+          <w:color w:val="000000"/>
+        </w:rPr>
+        <w:t>mauris</w:t>
+      </w:r>
+      <w:proofErr w:type="spellEnd"/>
+      <w:r>
+        <w:rPr>
+          <w:color w:val="000000"/>
+        </w:rPr>
+        <w:t xml:space="preserve"> sit </w:t>
+      </w:r>
+      <w:proofErr w:type="spellStart"/>
+      <w:r>
+        <w:rPr>
+          <w:color w:val="000000"/>
+        </w:rPr>
+        <w:t>amet</w:t>
+      </w:r>
+      <w:proofErr w:type="spellEnd"/>
+      <w:r>
+        <w:rPr>
+          <w:color w:val="000000"/>
+        </w:rPr>
+        <w:t xml:space="preserve"> </w:t>
+      </w:r>
+      <w:proofErr w:type="spellStart"/>
+      <w:r>
+        <w:rPr>
+          <w:color w:val="000000"/>
+        </w:rPr>
+        <w:t>nibh</w:t>
+      </w:r>
+      <w:proofErr w:type="spellEnd"/>
+      <w:r>
+        <w:rPr>
+          <w:color w:val="000000"/>
+        </w:rPr>
+        <w:t xml:space="preserve">. </w:t>
+      </w:r>
+      <w:proofErr w:type="spellStart"/>
+      <w:r>
+        <w:rPr>
+          <w:color w:val="000000"/>
+        </w:rPr>
+        <w:t>Donec</w:t>
+      </w:r>
+      <w:proofErr w:type="spellEnd"/>
+      <w:r>
+        <w:rPr>
+          <w:color w:val="000000"/>
+        </w:rPr>
+        <w:t xml:space="preserve"> </w:t>
+      </w:r>
+      <w:proofErr w:type="spellStart"/>
+      <w:r>
+        <w:rPr>
+          <w:color w:val="000000"/>
+        </w:rPr>
+        <w:t>sodales</w:t>
+      </w:r>
+      <w:proofErr w:type="spellEnd"/>
+      <w:r>
+        <w:rPr>
+          <w:color w:val="000000"/>
+        </w:rPr>
+        <w:t xml:space="preserve"> </w:t>
+      </w:r>
+      <w:proofErr w:type="spellStart"/>
+      <w:r>
+        <w:rPr>
+          <w:color w:val="000000"/>
+        </w:rPr>
+        <w:t>sagittis</w:t>
+      </w:r>
+      <w:proofErr w:type="spellEnd"/>
+      <w:r>
+        <w:rPr>
+          <w:color w:val="000000"/>
+        </w:rPr>
+        <w:t xml:space="preserve"> magna. </w:t>
+      </w:r>
+      <w:proofErr w:type="spellStart"/>
+      <w:r>
+        <w:rPr>
+          <w:color w:val="000000"/>
+        </w:rPr>
+        <w:t>Sed</w:t>
+      </w:r>
+      <w:proofErr w:type="spellEnd"/>
+      <w:r>
+        <w:rPr>
+          <w:color w:val="000000"/>
+        </w:rPr>
+        <w:t xml:space="preserve"> </w:t>
+      </w:r>
+      <w:proofErr w:type="spellStart"/>
+      <w:r>
+        <w:rPr>
+          <w:color w:val="000000"/>
+        </w:rPr>
+        <w:t>consequat</w:t>
+      </w:r>
+      <w:proofErr w:type="spellEnd"/>
+      <w:r>
+        <w:rPr>
+          <w:color w:val="000000"/>
+        </w:rPr>
+        <w:t xml:space="preserve">, </w:t>
+      </w:r>
+      <w:proofErr w:type="spellStart"/>
       <w:r>
         <w:rPr>
           <w:color w:val="000000"/>
@@ -2583,163 +2752,6 @@
         <w:t>leo</w:t>
       </w:r>
       <w:proofErr w:type="spellEnd"/>
-      <w:proofErr w:type="gramEnd"/>
-      <w:r>
-        <w:rPr>
-          <w:color w:val="000000"/>
-        </w:rPr>
-        <w:t xml:space="preserve">. </w:t>
-      </w:r>
-      <w:proofErr w:type="spellStart"/>
-      <w:r>
-        <w:rPr>
-          <w:color w:val="000000"/>
-        </w:rPr>
-        <w:t>Sed</w:t>
-      </w:r>
-      <w:proofErr w:type="spellEnd"/>
-      <w:r>
-        <w:rPr>
-          <w:color w:val="000000"/>
-        </w:rPr>
-        <w:t xml:space="preserve"> </w:t>
-      </w:r>
-      <w:proofErr w:type="spellStart"/>
-      <w:r>
-        <w:rPr>
-          <w:color w:val="000000"/>
-        </w:rPr>
-        <w:t>fringilla</w:t>
-      </w:r>
-      <w:proofErr w:type="spellEnd"/>
-      <w:r>
-        <w:rPr>
-          <w:color w:val="000000"/>
-        </w:rPr>
-        <w:t xml:space="preserve"> </w:t>
-      </w:r>
-      <w:proofErr w:type="spellStart"/>
-      <w:r>
-        <w:rPr>
-          <w:color w:val="000000"/>
-        </w:rPr>
-        <w:t>mauris</w:t>
-      </w:r>
-      <w:proofErr w:type="spellEnd"/>
-      <w:r>
-        <w:rPr>
-          <w:color w:val="000000"/>
-        </w:rPr>
-        <w:t xml:space="preserve"> sit </w:t>
-      </w:r>
-      <w:proofErr w:type="spellStart"/>
-      <w:r>
-        <w:rPr>
-          <w:color w:val="000000"/>
-        </w:rPr>
-        <w:t>amet</w:t>
-      </w:r>
-      <w:proofErr w:type="spellEnd"/>
-      <w:r>
-        <w:rPr>
-          <w:color w:val="000000"/>
-        </w:rPr>
-        <w:t xml:space="preserve"> </w:t>
-      </w:r>
-      <w:proofErr w:type="spellStart"/>
-      <w:r>
-        <w:rPr>
-          <w:color w:val="000000"/>
-        </w:rPr>
-        <w:t>nibh</w:t>
-      </w:r>
-      <w:proofErr w:type="spellEnd"/>
-      <w:r>
-        <w:rPr>
-          <w:color w:val="000000"/>
-        </w:rPr>
-        <w:t xml:space="preserve">. </w:t>
-      </w:r>
-      <w:proofErr w:type="spellStart"/>
-      <w:r>
-        <w:rPr>
-          <w:color w:val="000000"/>
-        </w:rPr>
-        <w:t>Donec</w:t>
-      </w:r>
-      <w:proofErr w:type="spellEnd"/>
-      <w:r>
-        <w:rPr>
-          <w:color w:val="000000"/>
-        </w:rPr>
-        <w:t xml:space="preserve"> </w:t>
-      </w:r>
-      <w:proofErr w:type="spellStart"/>
-      <w:r>
-        <w:rPr>
-          <w:color w:val="000000"/>
-        </w:rPr>
-        <w:t>sodales</w:t>
-      </w:r>
-      <w:proofErr w:type="spellEnd"/>
-      <w:r>
-        <w:rPr>
-          <w:color w:val="000000"/>
-        </w:rPr>
-        <w:t xml:space="preserve"> </w:t>
-      </w:r>
-      <w:proofErr w:type="spellStart"/>
-      <w:r>
-        <w:rPr>
-          <w:color w:val="000000"/>
-        </w:rPr>
-        <w:t>sagittis</w:t>
-      </w:r>
-      <w:proofErr w:type="spellEnd"/>
-      <w:r>
-        <w:rPr>
-          <w:color w:val="000000"/>
-        </w:rPr>
-        <w:t xml:space="preserve"> magna. </w:t>
-      </w:r>
-      <w:proofErr w:type="spellStart"/>
-      <w:r>
-        <w:rPr>
-          <w:color w:val="000000"/>
-        </w:rPr>
-        <w:t>Sed</w:t>
-      </w:r>
-      <w:proofErr w:type="spellEnd"/>
-      <w:r>
-        <w:rPr>
-          <w:color w:val="000000"/>
-        </w:rPr>
-        <w:t xml:space="preserve"> </w:t>
-      </w:r>
-      <w:proofErr w:type="spellStart"/>
-      <w:r>
-        <w:rPr>
-          <w:color w:val="000000"/>
-        </w:rPr>
-        <w:t>consequat</w:t>
-      </w:r>
-      <w:proofErr w:type="spellEnd"/>
-      <w:r>
-        <w:rPr>
-          <w:color w:val="000000"/>
-        </w:rPr>
-        <w:t xml:space="preserve">, </w:t>
-      </w:r>
-      <w:proofErr w:type="spellStart"/>
-      <w:proofErr w:type="gramStart"/>
-      <w:r>
-        <w:rPr>
-          <w:color w:val="000000"/>
-        </w:rPr>
-        <w:t>leo</w:t>
-      </w:r>
-      <w:proofErr w:type="spellEnd"/>
-      <w:proofErr w:type="gramEnd"/>
       <w:r>
         <w:rPr>
           <w:color w:val="000000"/>
@@ -3139,7 +3151,6 @@
         <w:t xml:space="preserve"> </w:t>
       </w:r>
       <w:proofErr w:type="spellStart"/>
-      <w:proofErr w:type="gramStart"/>
       <w:r>
         <w:rPr>
           <w:color w:val="000000"/>
@@ -3147,7 +3158,6 @@
         <w:t>massa</w:t>
       </w:r>
       <w:proofErr w:type="spellEnd"/>
-      <w:proofErr w:type="gramEnd"/>
       <w:r>
         <w:rPr>
           <w:color w:val="000000"/>
@@ -3194,21 +3204,7 @@
         <w:rPr>
           <w:color w:val="000000"/>
         </w:rPr>
-        <w:t xml:space="preserve"> </w:t>
-      </w:r>
-      <w:proofErr w:type="gramStart"/>
-      <w:r>
-        <w:rPr>
-          <w:color w:val="000000"/>
-        </w:rPr>
-        <w:t>et</w:t>
-      </w:r>
-      <w:proofErr w:type="gramEnd"/>
-      <w:r>
-        <w:rPr>
-          <w:color w:val="000000"/>
-        </w:rPr>
-        <w:t xml:space="preserve"> </w:t>
+        <w:t xml:space="preserve"> et </w:t>
       </w:r>
       <w:proofErr w:type="spellStart"/>
       <w:r>
@@ -3278,7 +3274,21 @@
         <w:rPr>
           <w:color w:val="000000"/>
         </w:rPr>
-        <w:t xml:space="preserve"> quam </w:t>
+        <w:t xml:space="preserve"> </w:t>
+      </w:r>
+      <w:proofErr w:type="spellStart"/>
+      <w:r>
+        <w:rPr>
+          <w:color w:val="000000"/>
+        </w:rPr>
+        <w:t>quam</w:t>
+      </w:r>
+      <w:proofErr w:type="spellEnd"/>
+      <w:r>
+        <w:rPr>
+          <w:color w:val="000000"/>
+        </w:rPr>
+        <w:t xml:space="preserve"> </w:t>
       </w:r>
       <w:proofErr w:type="spellStart"/>
       <w:r>
@@ -3533,7 +3543,6 @@
         <w:t xml:space="preserve"> </w:t>
       </w:r>
       <w:proofErr w:type="spellStart"/>
-      <w:proofErr w:type="gramStart"/>
       <w:r>
         <w:rPr>
           <w:color w:val="000000"/>
@@ -3541,7 +3550,6 @@
         <w:t>nec</w:t>
       </w:r>
       <w:proofErr w:type="spellEnd"/>
-      <w:proofErr w:type="gramEnd"/>
       <w:r>
         <w:rPr>
           <w:color w:val="000000"/>
@@ -3784,6 +3792,20 @@
         <w:rPr>
           <w:color w:val="000000"/>
         </w:rPr>
+        <w:t xml:space="preserve">. Cras </w:t>
+      </w:r>
+      <w:proofErr w:type="spellStart"/>
+      <w:r>
+        <w:rPr>
+          <w:color w:val="000000"/>
+        </w:rPr>
+        <w:t>dapibus</w:t>
+      </w:r>
+      <w:proofErr w:type="spellEnd"/>
+      <w:r>
+        <w:rPr>
+          <w:color w:val="000000"/>
+        </w:rPr>
         <w:t xml:space="preserve">. </w:t>
       </w:r>
       <w:proofErr w:type="spellStart"/>
@@ -3791,14 +3813,196 @@
         <w:rPr>
           <w:color w:val="000000"/>
         </w:rPr>
-        <w:t>Cras</w:t>
-      </w:r>
-      <w:proofErr w:type="spellEnd"/>
-      <w:r>
-        <w:rPr>
-          <w:color w:val="000000"/>
-        </w:rPr>
-        <w:t xml:space="preserve"> </w:t>
+        <w:t>Vivamus</w:t>
+      </w:r>
+      <w:proofErr w:type="spellEnd"/>
+      <w:r>
+        <w:rPr>
+          <w:color w:val="000000"/>
+        </w:rPr>
+        <w:t xml:space="preserve"> </w:t>
+      </w:r>
+      <w:proofErr w:type="spellStart"/>
+      <w:r>
+        <w:rPr>
+          <w:color w:val="000000"/>
+        </w:rPr>
+        <w:t>elementum</w:t>
+      </w:r>
+      <w:proofErr w:type="spellEnd"/>
+      <w:r>
+        <w:rPr>
+          <w:color w:val="000000"/>
+        </w:rPr>
+        <w:t xml:space="preserve"> semper nisi. </w:t>
+      </w:r>
+      <w:proofErr w:type="spellStart"/>
+      <w:r>
+        <w:rPr>
+          <w:color w:val="000000"/>
+        </w:rPr>
+        <w:t>Aenean</w:t>
+      </w:r>
+      <w:proofErr w:type="spellEnd"/>
+      <w:r>
+        <w:rPr>
+          <w:color w:val="000000"/>
+        </w:rPr>
+        <w:t xml:space="preserve"> </w:t>
+      </w:r>
+      <w:proofErr w:type="spellStart"/>
+      <w:r>
+        <w:rPr>
+          <w:color w:val="000000"/>
+        </w:rPr>
+        <w:t>vulputate</w:t>
+      </w:r>
+      <w:proofErr w:type="spellEnd"/>
+      <w:r>
+        <w:rPr>
+          <w:color w:val="000000"/>
+        </w:rPr>
+        <w:t xml:space="preserve"> </w:t>
+      </w:r>
+      <w:proofErr w:type="spellStart"/>
+      <w:r>
+        <w:rPr>
+          <w:color w:val="000000"/>
+        </w:rPr>
+        <w:t>eleifend</w:t>
+      </w:r>
+      <w:proofErr w:type="spellEnd"/>
+      <w:r>
+        <w:rPr>
+          <w:color w:val="000000"/>
+        </w:rPr>
+        <w:t xml:space="preserve"> </w:t>
+      </w:r>
+      <w:proofErr w:type="spellStart"/>
+      <w:r>
+        <w:rPr>
+          <w:color w:val="000000"/>
+        </w:rPr>
+        <w:t>tellus</w:t>
+      </w:r>
+      <w:proofErr w:type="spellEnd"/>
+      <w:r>
+        <w:rPr>
+          <w:color w:val="000000"/>
+        </w:rPr>
+        <w:t xml:space="preserve">. </w:t>
+      </w:r>
+      <w:proofErr w:type="spellStart"/>
+      <w:r>
+        <w:rPr>
+          <w:color w:val="000000"/>
+        </w:rPr>
+        <w:t>Aenean</w:t>
+      </w:r>
+      <w:proofErr w:type="spellEnd"/>
+      <w:r>
+        <w:rPr>
+          <w:color w:val="000000"/>
+        </w:rPr>
+        <w:t xml:space="preserve"> </w:t>
+      </w:r>
+      <w:proofErr w:type="spellStart"/>
+      <w:r>
+        <w:rPr>
+          <w:color w:val="000000"/>
+        </w:rPr>
+        <w:t>leo</w:t>
+      </w:r>
+      <w:proofErr w:type="spellEnd"/>
+      <w:r>
+        <w:rPr>
+          <w:color w:val="000000"/>
+        </w:rPr>
+        <w:t xml:space="preserve"> ligula, </w:t>
+      </w:r>
+      <w:proofErr w:type="spellStart"/>
+      <w:r>
+        <w:rPr>
+          <w:color w:val="000000"/>
+        </w:rPr>
+        <w:t>porttitor</w:t>
+      </w:r>
+      <w:proofErr w:type="spellEnd"/>
+      <w:r>
+        <w:rPr>
+          <w:color w:val="000000"/>
+        </w:rPr>
+        <w:t xml:space="preserve"> </w:t>
+      </w:r>
+      <w:proofErr w:type="spellStart"/>
+      <w:r>
+        <w:rPr>
+          <w:color w:val="000000"/>
+        </w:rPr>
+        <w:t>eu</w:t>
+      </w:r>
+      <w:proofErr w:type="spellEnd"/>
+      <w:r>
+        <w:rPr>
+          <w:color w:val="000000"/>
+        </w:rPr>
+        <w:t xml:space="preserve">, </w:t>
+      </w:r>
+      <w:proofErr w:type="spellStart"/>
+      <w:r>
+        <w:rPr>
+          <w:color w:val="000000"/>
+        </w:rPr>
+        <w:t>consequat</w:t>
+      </w:r>
+      <w:proofErr w:type="spellEnd"/>
+      <w:r>
+        <w:rPr>
+          <w:color w:val="000000"/>
+        </w:rPr>
+        <w:t xml:space="preserve"> vitae, </w:t>
+      </w:r>
+      <w:proofErr w:type="spellStart"/>
+      <w:r>
+        <w:rPr>
+          <w:color w:val="000000"/>
+        </w:rPr>
+        <w:t>eleifend</w:t>
+      </w:r>
+      <w:proofErr w:type="spellEnd"/>
+      <w:r>
+        <w:rPr>
+          <w:color w:val="000000"/>
+        </w:rPr>
+        <w:t xml:space="preserve"> ac, </w:t>
+      </w:r>
+      <w:proofErr w:type="spellStart"/>
+      <w:r>
+        <w:rPr>
+          <w:color w:val="000000"/>
+        </w:rPr>
+        <w:t>enim</w:t>
+      </w:r>
+      <w:proofErr w:type="spellEnd"/>
+      <w:r>
+        <w:rPr>
+          <w:color w:val="000000"/>
+        </w:rPr>
+        <w:t xml:space="preserve">. </w:t>
+      </w:r>
+      <w:proofErr w:type="spellStart"/>
+      <w:r>
+        <w:rPr>
+          <w:color w:val="000000"/>
+        </w:rPr>
+        <w:t>Aliquam</w:t>
+      </w:r>
+      <w:proofErr w:type="spellEnd"/>
+      <w:r>
+        <w:rPr>
+          <w:color w:val="000000"/>
+        </w:rPr>
+        <w:t xml:space="preserve"> lorem ante, </w:t>
       </w:r>
       <w:proofErr w:type="spellStart"/>
       <w:r>
@@ -3812,6 +4016,62 @@
         <w:rPr>
           <w:color w:val="000000"/>
         </w:rPr>
+        <w:t xml:space="preserve"> in, </w:t>
+      </w:r>
+      <w:proofErr w:type="spellStart"/>
+      <w:r>
+        <w:rPr>
+          <w:color w:val="000000"/>
+        </w:rPr>
+        <w:t>viverra</w:t>
+      </w:r>
+      <w:proofErr w:type="spellEnd"/>
+      <w:r>
+        <w:rPr>
+          <w:color w:val="000000"/>
+        </w:rPr>
+        <w:t xml:space="preserve"> </w:t>
+      </w:r>
+      <w:proofErr w:type="spellStart"/>
+      <w:r>
+        <w:rPr>
+          <w:color w:val="000000"/>
+        </w:rPr>
+        <w:t>quis</w:t>
+      </w:r>
+      <w:proofErr w:type="spellEnd"/>
+      <w:r>
+        <w:rPr>
+          <w:color w:val="000000"/>
+        </w:rPr>
+        <w:t xml:space="preserve">, </w:t>
+      </w:r>
+      <w:proofErr w:type="spellStart"/>
+      <w:r>
+        <w:rPr>
+          <w:color w:val="000000"/>
+        </w:rPr>
+        <w:t>feugiat</w:t>
+      </w:r>
+      <w:proofErr w:type="spellEnd"/>
+      <w:r>
+        <w:rPr>
+          <w:color w:val="000000"/>
+        </w:rPr>
+        <w:t xml:space="preserve"> a, </w:t>
+      </w:r>
+      <w:proofErr w:type="spellStart"/>
+      <w:r>
+        <w:rPr>
+          <w:color w:val="000000"/>
+        </w:rPr>
+        <w:t>tellus</w:t>
+      </w:r>
+      <w:proofErr w:type="spellEnd"/>
+      <w:r>
+        <w:rPr>
+          <w:color w:val="000000"/>
+        </w:rPr>
         <w:t xml:space="preserve">. </w:t>
       </w:r>
       <w:proofErr w:type="spellStart"/>
@@ -3819,28 +4079,126 @@
         <w:rPr>
           <w:color w:val="000000"/>
         </w:rPr>
-        <w:t>Vivamus</w:t>
-      </w:r>
-      <w:proofErr w:type="spellEnd"/>
-      <w:r>
-        <w:rPr>
-          <w:color w:val="000000"/>
-        </w:rPr>
-        <w:t xml:space="preserve"> </w:t>
-      </w:r>
-      <w:proofErr w:type="spellStart"/>
-      <w:r>
-        <w:rPr>
-          <w:color w:val="000000"/>
-        </w:rPr>
-        <w:t>elementum</w:t>
-      </w:r>
-      <w:proofErr w:type="spellEnd"/>
-      <w:r>
-        <w:rPr>
-          <w:color w:val="000000"/>
-        </w:rPr>
-        <w:t xml:space="preserve"> semper nisi. </w:t>
+        <w:t>Phasellus</w:t>
+      </w:r>
+      <w:proofErr w:type="spellEnd"/>
+      <w:r>
+        <w:rPr>
+          <w:color w:val="000000"/>
+        </w:rPr>
+        <w:t xml:space="preserve"> </w:t>
+      </w:r>
+      <w:proofErr w:type="spellStart"/>
+      <w:r>
+        <w:rPr>
+          <w:color w:val="000000"/>
+        </w:rPr>
+        <w:t>viverra</w:t>
+      </w:r>
+      <w:proofErr w:type="spellEnd"/>
+      <w:r>
+        <w:rPr>
+          <w:color w:val="000000"/>
+        </w:rPr>
+        <w:t xml:space="preserve"> </w:t>
+      </w:r>
+      <w:proofErr w:type="spellStart"/>
+      <w:r>
+        <w:rPr>
+          <w:color w:val="000000"/>
+        </w:rPr>
+        <w:t>nulla</w:t>
+      </w:r>
+      <w:proofErr w:type="spellEnd"/>
+      <w:r>
+        <w:rPr>
+          <w:color w:val="000000"/>
+        </w:rPr>
+        <w:t xml:space="preserve"> </w:t>
+      </w:r>
+      <w:proofErr w:type="spellStart"/>
+      <w:r>
+        <w:rPr>
+          <w:color w:val="000000"/>
+        </w:rPr>
+        <w:t>ut</w:t>
+      </w:r>
+      <w:proofErr w:type="spellEnd"/>
+      <w:r>
+        <w:rPr>
+          <w:color w:val="000000"/>
+        </w:rPr>
+        <w:t xml:space="preserve"> </w:t>
+      </w:r>
+      <w:proofErr w:type="spellStart"/>
+      <w:r>
+        <w:rPr>
+          <w:color w:val="000000"/>
+        </w:rPr>
+        <w:t>metus</w:t>
+      </w:r>
+      <w:proofErr w:type="spellEnd"/>
+      <w:r>
+        <w:rPr>
+          <w:color w:val="000000"/>
+        </w:rPr>
+        <w:t xml:space="preserve"> </w:t>
+      </w:r>
+      <w:proofErr w:type="spellStart"/>
+      <w:r>
+        <w:rPr>
+          <w:color w:val="000000"/>
+        </w:rPr>
+        <w:t>varius</w:t>
+      </w:r>
+      <w:proofErr w:type="spellEnd"/>
+      <w:r>
+        <w:rPr>
+          <w:color w:val="000000"/>
+        </w:rPr>
+        <w:t xml:space="preserve"> </w:t>
+      </w:r>
+      <w:proofErr w:type="spellStart"/>
+      <w:r>
+        <w:rPr>
+          <w:color w:val="000000"/>
+        </w:rPr>
+        <w:t>laoreet</w:t>
+      </w:r>
+      <w:proofErr w:type="spellEnd"/>
+      <w:r>
+        <w:rPr>
+          <w:color w:val="000000"/>
+        </w:rPr>
+        <w:t xml:space="preserve">. </w:t>
+      </w:r>
+      <w:proofErr w:type="spellStart"/>
+      <w:r>
+        <w:rPr>
+          <w:color w:val="000000"/>
+        </w:rPr>
+        <w:t>Quisque</w:t>
+      </w:r>
+      <w:proofErr w:type="spellEnd"/>
+      <w:r>
+        <w:rPr>
+          <w:color w:val="000000"/>
+        </w:rPr>
+        <w:t xml:space="preserve"> </w:t>
+      </w:r>
+      <w:proofErr w:type="spellStart"/>
+      <w:r>
+        <w:rPr>
+          <w:color w:val="000000"/>
+        </w:rPr>
+        <w:t>rutrum</w:t>
+      </w:r>
+      <w:proofErr w:type="spellEnd"/>
+      <w:r>
+        <w:rPr>
+          <w:color w:val="000000"/>
+        </w:rPr>
+        <w:t xml:space="preserve">. </w:t>
       </w:r>
       <w:proofErr w:type="spellStart"/>
       <w:r>
@@ -3861,28 +4219,154 @@
         <w:rPr>
           <w:color w:val="000000"/>
         </w:rPr>
-        <w:t>vulputate</w:t>
-      </w:r>
-      <w:proofErr w:type="spellEnd"/>
-      <w:r>
-        <w:rPr>
-          <w:color w:val="000000"/>
-        </w:rPr>
-        <w:t xml:space="preserve"> </w:t>
-      </w:r>
-      <w:proofErr w:type="spellStart"/>
-      <w:r>
-        <w:rPr>
-          <w:color w:val="000000"/>
-        </w:rPr>
-        <w:t>eleifend</w:t>
-      </w:r>
-      <w:proofErr w:type="spellEnd"/>
-      <w:r>
-        <w:rPr>
-          <w:color w:val="000000"/>
-        </w:rPr>
-        <w:t xml:space="preserve"> </w:t>
+        <w:t>imperdiet</w:t>
+      </w:r>
+      <w:proofErr w:type="spellEnd"/>
+      <w:r>
+        <w:rPr>
+          <w:color w:val="000000"/>
+        </w:rPr>
+        <w:t xml:space="preserve">. </w:t>
+      </w:r>
+      <w:proofErr w:type="spellStart"/>
+      <w:r>
+        <w:rPr>
+          <w:color w:val="000000"/>
+        </w:rPr>
+        <w:t>Etiam</w:t>
+      </w:r>
+      <w:proofErr w:type="spellEnd"/>
+      <w:r>
+        <w:rPr>
+          <w:color w:val="000000"/>
+        </w:rPr>
+        <w:t xml:space="preserve"> </w:t>
+      </w:r>
+      <w:proofErr w:type="spellStart"/>
+      <w:r>
+        <w:rPr>
+          <w:color w:val="000000"/>
+        </w:rPr>
+        <w:t>ultricies</w:t>
+      </w:r>
+      <w:proofErr w:type="spellEnd"/>
+      <w:r>
+        <w:rPr>
+          <w:color w:val="000000"/>
+        </w:rPr>
+        <w:t xml:space="preserve"> nisi </w:t>
+      </w:r>
+      <w:proofErr w:type="spellStart"/>
+      <w:r>
+        <w:rPr>
+          <w:color w:val="000000"/>
+        </w:rPr>
+        <w:t>vel</w:t>
+      </w:r>
+      <w:proofErr w:type="spellEnd"/>
+      <w:r>
+        <w:rPr>
+          <w:color w:val="000000"/>
+        </w:rPr>
+        <w:t xml:space="preserve"> </w:t>
+      </w:r>
+      <w:proofErr w:type="spellStart"/>
+      <w:r>
+        <w:rPr>
+          <w:color w:val="000000"/>
+        </w:rPr>
+        <w:t>augue</w:t>
+      </w:r>
+      <w:proofErr w:type="spellEnd"/>
+      <w:r>
+        <w:rPr>
+          <w:color w:val="000000"/>
+        </w:rPr>
+        <w:t xml:space="preserve">. </w:t>
+      </w:r>
+      <w:proofErr w:type="spellStart"/>
+      <w:r>
+        <w:rPr>
+          <w:color w:val="000000"/>
+        </w:rPr>
+        <w:t>Curabitur</w:t>
+      </w:r>
+      <w:proofErr w:type="spellEnd"/>
+      <w:r>
+        <w:rPr>
+          <w:color w:val="000000"/>
+        </w:rPr>
+        <w:t xml:space="preserve"> </w:t>
+      </w:r>
+      <w:proofErr w:type="spellStart"/>
+      <w:r>
+        <w:rPr>
+          <w:color w:val="000000"/>
+        </w:rPr>
+        <w:t>ullamcorper</w:t>
+      </w:r>
+      <w:proofErr w:type="spellEnd"/>
+      <w:r>
+        <w:rPr>
+          <w:color w:val="000000"/>
+        </w:rPr>
+        <w:t xml:space="preserve"> </w:t>
+      </w:r>
+      <w:proofErr w:type="spellStart"/>
+      <w:r>
+        <w:rPr>
+          <w:color w:val="000000"/>
+        </w:rPr>
+        <w:t>ultricies</w:t>
+      </w:r>
+      <w:proofErr w:type="spellEnd"/>
+      <w:r>
+        <w:rPr>
+          <w:color w:val="000000"/>
+        </w:rPr>
+        <w:t xml:space="preserve"> nisi. Nam </w:t>
+      </w:r>
+      <w:proofErr w:type="spellStart"/>
+      <w:r>
+        <w:rPr>
+          <w:color w:val="000000"/>
+        </w:rPr>
+        <w:t>eget</w:t>
+      </w:r>
+      <w:proofErr w:type="spellEnd"/>
+      <w:r>
+        <w:rPr>
+          <w:color w:val="000000"/>
+        </w:rPr>
+        <w:t xml:space="preserve"> dui. </w:t>
+      </w:r>
+      <w:proofErr w:type="spellStart"/>
+      <w:r>
+        <w:rPr>
+          <w:color w:val="000000"/>
+        </w:rPr>
+        <w:t>Etiam</w:t>
+      </w:r>
+      <w:proofErr w:type="spellEnd"/>
+      <w:r>
+        <w:rPr>
+          <w:color w:val="000000"/>
+        </w:rPr>
+        <w:t xml:space="preserve"> </w:t>
+      </w:r>
+      <w:proofErr w:type="spellStart"/>
+      <w:r>
+        <w:rPr>
+          <w:color w:val="000000"/>
+        </w:rPr>
+        <w:t>rhoncus</w:t>
+      </w:r>
+      <w:proofErr w:type="spellEnd"/>
+      <w:r>
+        <w:rPr>
+          <w:color w:val="000000"/>
+        </w:rPr>
+        <w:t xml:space="preserve">. Maecenas tempus, </w:t>
       </w:r>
       <w:proofErr w:type="spellStart"/>
       <w:r>
@@ -3896,6 +4380,342 @@
         <w:rPr>
           <w:color w:val="000000"/>
         </w:rPr>
+        <w:t xml:space="preserve"> </w:t>
+      </w:r>
+      <w:proofErr w:type="spellStart"/>
+      <w:r>
+        <w:rPr>
+          <w:color w:val="000000"/>
+        </w:rPr>
+        <w:t>eget</w:t>
+      </w:r>
+      <w:proofErr w:type="spellEnd"/>
+      <w:r>
+        <w:rPr>
+          <w:color w:val="000000"/>
+        </w:rPr>
+        <w:t xml:space="preserve"> </w:t>
+      </w:r>
+      <w:proofErr w:type="spellStart"/>
+      <w:r>
+        <w:rPr>
+          <w:color w:val="000000"/>
+        </w:rPr>
+        <w:t>condimentum</w:t>
+      </w:r>
+      <w:proofErr w:type="spellEnd"/>
+      <w:r>
+        <w:rPr>
+          <w:color w:val="000000"/>
+        </w:rPr>
+        <w:t xml:space="preserve"> </w:t>
+      </w:r>
+      <w:proofErr w:type="spellStart"/>
+      <w:r>
+        <w:rPr>
+          <w:color w:val="000000"/>
+        </w:rPr>
+        <w:t>rhoncus</w:t>
+      </w:r>
+      <w:proofErr w:type="spellEnd"/>
+      <w:r>
+        <w:rPr>
+          <w:color w:val="000000"/>
+        </w:rPr>
+        <w:t xml:space="preserve">, </w:t>
+      </w:r>
+      <w:proofErr w:type="spellStart"/>
+      <w:r>
+        <w:rPr>
+          <w:color w:val="000000"/>
+        </w:rPr>
+        <w:t>sem</w:t>
+      </w:r>
+      <w:proofErr w:type="spellEnd"/>
+      <w:r>
+        <w:rPr>
+          <w:color w:val="000000"/>
+        </w:rPr>
+        <w:t xml:space="preserve"> </w:t>
+      </w:r>
+      <w:proofErr w:type="spellStart"/>
+      <w:r>
+        <w:rPr>
+          <w:color w:val="000000"/>
+        </w:rPr>
+        <w:t>quam</w:t>
+      </w:r>
+      <w:proofErr w:type="spellEnd"/>
+      <w:r>
+        <w:rPr>
+          <w:color w:val="000000"/>
+        </w:rPr>
+        <w:t xml:space="preserve"> semper libero, sit </w:t>
+      </w:r>
+      <w:proofErr w:type="spellStart"/>
+      <w:r>
+        <w:rPr>
+          <w:color w:val="000000"/>
+        </w:rPr>
+        <w:t>amet</w:t>
+      </w:r>
+      <w:proofErr w:type="spellEnd"/>
+      <w:r>
+        <w:rPr>
+          <w:color w:val="000000"/>
+        </w:rPr>
+        <w:t xml:space="preserve"> </w:t>
+      </w:r>
+      <w:proofErr w:type="spellStart"/>
+      <w:r>
+        <w:rPr>
+          <w:color w:val="000000"/>
+        </w:rPr>
+        <w:t>adipiscing</w:t>
+      </w:r>
+      <w:proofErr w:type="spellEnd"/>
+      <w:r>
+        <w:rPr>
+          <w:color w:val="000000"/>
+        </w:rPr>
+        <w:t xml:space="preserve"> </w:t>
+      </w:r>
+      <w:proofErr w:type="spellStart"/>
+      <w:r>
+        <w:rPr>
+          <w:color w:val="000000"/>
+        </w:rPr>
+        <w:t>sem</w:t>
+      </w:r>
+      <w:proofErr w:type="spellEnd"/>
+      <w:r>
+        <w:rPr>
+          <w:color w:val="000000"/>
+        </w:rPr>
+        <w:t xml:space="preserve"> </w:t>
+      </w:r>
+      <w:proofErr w:type="spellStart"/>
+      <w:r>
+        <w:rPr>
+          <w:color w:val="000000"/>
+        </w:rPr>
+        <w:t>neque</w:t>
+      </w:r>
+      <w:proofErr w:type="spellEnd"/>
+      <w:r>
+        <w:rPr>
+          <w:color w:val="000000"/>
+        </w:rPr>
+        <w:t xml:space="preserve"> </w:t>
+      </w:r>
+      <w:proofErr w:type="spellStart"/>
+      <w:r>
+        <w:rPr>
+          <w:color w:val="000000"/>
+        </w:rPr>
+        <w:t>sed</w:t>
+      </w:r>
+      <w:proofErr w:type="spellEnd"/>
+      <w:r>
+        <w:rPr>
+          <w:color w:val="000000"/>
+        </w:rPr>
+        <w:t xml:space="preserve"> ipsum. Nam </w:t>
+      </w:r>
+      <w:proofErr w:type="spellStart"/>
+      <w:r>
+        <w:rPr>
+          <w:color w:val="000000"/>
+        </w:rPr>
+        <w:t>quam</w:t>
+      </w:r>
+      <w:proofErr w:type="spellEnd"/>
+      <w:r>
+        <w:rPr>
+          <w:color w:val="000000"/>
+        </w:rPr>
+        <w:t xml:space="preserve"> </w:t>
+      </w:r>
+      <w:proofErr w:type="spellStart"/>
+      <w:r>
+        <w:rPr>
+          <w:color w:val="000000"/>
+        </w:rPr>
+        <w:t>nunc</w:t>
+      </w:r>
+      <w:proofErr w:type="spellEnd"/>
+      <w:r>
+        <w:rPr>
+          <w:color w:val="000000"/>
+        </w:rPr>
+        <w:t xml:space="preserve">, </w:t>
+      </w:r>
+      <w:proofErr w:type="spellStart"/>
+      <w:r>
+        <w:rPr>
+          <w:color w:val="000000"/>
+        </w:rPr>
+        <w:t>blandit</w:t>
+      </w:r>
+      <w:proofErr w:type="spellEnd"/>
+      <w:r>
+        <w:rPr>
+          <w:color w:val="000000"/>
+        </w:rPr>
+        <w:t xml:space="preserve"> </w:t>
+      </w:r>
+      <w:proofErr w:type="spellStart"/>
+      <w:r>
+        <w:rPr>
+          <w:color w:val="000000"/>
+        </w:rPr>
+        <w:t>vel</w:t>
+      </w:r>
+      <w:proofErr w:type="spellEnd"/>
+      <w:r>
+        <w:rPr>
+          <w:color w:val="000000"/>
+        </w:rPr>
+        <w:t xml:space="preserve">, </w:t>
+      </w:r>
+      <w:proofErr w:type="spellStart"/>
+      <w:r>
+        <w:rPr>
+          <w:color w:val="000000"/>
+        </w:rPr>
+        <w:t>luctus</w:t>
+      </w:r>
+      <w:proofErr w:type="spellEnd"/>
+      <w:r>
+        <w:rPr>
+          <w:color w:val="000000"/>
+        </w:rPr>
+        <w:t xml:space="preserve"> pulvinar, </w:t>
+      </w:r>
+      <w:proofErr w:type="spellStart"/>
+      <w:r>
+        <w:rPr>
+          <w:color w:val="000000"/>
+        </w:rPr>
+        <w:t>hendrerit</w:t>
+      </w:r>
+      <w:proofErr w:type="spellEnd"/>
+      <w:r>
+        <w:rPr>
+          <w:color w:val="000000"/>
+        </w:rPr>
+        <w:t xml:space="preserve"> id, lorem. Maecenas </w:t>
+      </w:r>
+      <w:proofErr w:type="spellStart"/>
+      <w:r>
+        <w:rPr>
+          <w:color w:val="000000"/>
+        </w:rPr>
+        <w:t>nec</w:t>
+      </w:r>
+      <w:proofErr w:type="spellEnd"/>
+      <w:r>
+        <w:rPr>
+          <w:color w:val="000000"/>
+        </w:rPr>
+        <w:t xml:space="preserve"> </w:t>
+      </w:r>
+      <w:proofErr w:type="spellStart"/>
+      <w:r>
+        <w:rPr>
+          <w:color w:val="000000"/>
+        </w:rPr>
+        <w:t>odio</w:t>
+      </w:r>
+      <w:proofErr w:type="spellEnd"/>
+      <w:r>
+        <w:rPr>
+          <w:color w:val="000000"/>
+        </w:rPr>
+        <w:t xml:space="preserve"> et ante </w:t>
+      </w:r>
+      <w:proofErr w:type="spellStart"/>
+      <w:r>
+        <w:rPr>
+          <w:color w:val="000000"/>
+        </w:rPr>
+        <w:t>tincidunt</w:t>
+      </w:r>
+      <w:proofErr w:type="spellEnd"/>
+      <w:r>
+        <w:rPr>
+          <w:color w:val="000000"/>
+        </w:rPr>
+        <w:t xml:space="preserve"> tempus. </w:t>
+      </w:r>
+      <w:proofErr w:type="spellStart"/>
+      <w:r>
+        <w:rPr>
+          <w:color w:val="000000"/>
+        </w:rPr>
+        <w:t>Donec</w:t>
+      </w:r>
+      <w:proofErr w:type="spellEnd"/>
+      <w:r>
+        <w:rPr>
+          <w:color w:val="000000"/>
+        </w:rPr>
+        <w:t xml:space="preserve"> vitae </w:t>
+      </w:r>
+      <w:proofErr w:type="spellStart"/>
+      <w:r>
+        <w:rPr>
+          <w:color w:val="000000"/>
+        </w:rPr>
+        <w:t>sapien</w:t>
+      </w:r>
+      <w:proofErr w:type="spellEnd"/>
+      <w:r>
+        <w:rPr>
+          <w:color w:val="000000"/>
+        </w:rPr>
+        <w:t xml:space="preserve"> </w:t>
+      </w:r>
+      <w:proofErr w:type="spellStart"/>
+      <w:r>
+        <w:rPr>
+          <w:color w:val="000000"/>
+        </w:rPr>
+        <w:t>ut</w:t>
+      </w:r>
+      <w:proofErr w:type="spellEnd"/>
+      <w:r>
+        <w:rPr>
+          <w:color w:val="000000"/>
+        </w:rPr>
+        <w:t xml:space="preserve"> libero </w:t>
+      </w:r>
+      <w:proofErr w:type="spellStart"/>
+      <w:r>
+        <w:rPr>
+          <w:color w:val="000000"/>
+        </w:rPr>
+        <w:t>venenatis</w:t>
+      </w:r>
+      <w:proofErr w:type="spellEnd"/>
+      <w:r>
+        <w:rPr>
+          <w:color w:val="000000"/>
+        </w:rPr>
+        <w:t xml:space="preserve"> </w:t>
+      </w:r>
+      <w:proofErr w:type="spellStart"/>
+      <w:r>
+        <w:rPr>
+          <w:color w:val="000000"/>
+        </w:rPr>
+        <w:t>faucibus</w:t>
+      </w:r>
+      <w:proofErr w:type="spellEnd"/>
+      <w:r>
+        <w:rPr>
+          <w:color w:val="000000"/>
+        </w:rPr>
         <w:t xml:space="preserve">. </w:t>
       </w:r>
       <w:proofErr w:type="spellStart"/>
@@ -3903,17 +4723,128 @@
         <w:rPr>
           <w:color w:val="000000"/>
         </w:rPr>
-        <w:t>Aenean</w:t>
-      </w:r>
-      <w:proofErr w:type="spellEnd"/>
-      <w:r>
-        <w:rPr>
-          <w:color w:val="000000"/>
-        </w:rPr>
-        <w:t xml:space="preserve"> </w:t>
-      </w:r>
-      <w:proofErr w:type="spellStart"/>
-      <w:proofErr w:type="gramStart"/>
+        <w:t>Nullam</w:t>
+      </w:r>
+      <w:proofErr w:type="spellEnd"/>
+      <w:r>
+        <w:rPr>
+          <w:color w:val="000000"/>
+        </w:rPr>
+        <w:t xml:space="preserve"> </w:t>
+      </w:r>
+      <w:proofErr w:type="spellStart"/>
+      <w:r>
+        <w:rPr>
+          <w:color w:val="000000"/>
+        </w:rPr>
+        <w:t>quis</w:t>
+      </w:r>
+      <w:proofErr w:type="spellEnd"/>
+      <w:r>
+        <w:rPr>
+          <w:color w:val="000000"/>
+        </w:rPr>
+        <w:t xml:space="preserve"> ante. </w:t>
+      </w:r>
+      <w:proofErr w:type="spellStart"/>
+      <w:r>
+        <w:rPr>
+          <w:color w:val="000000"/>
+        </w:rPr>
+        <w:t>Etiam</w:t>
+      </w:r>
+      <w:proofErr w:type="spellEnd"/>
+      <w:r>
+        <w:rPr>
+          <w:color w:val="000000"/>
+        </w:rPr>
+        <w:t xml:space="preserve"> sit </w:t>
+      </w:r>
+      <w:proofErr w:type="spellStart"/>
+      <w:r>
+        <w:rPr>
+          <w:color w:val="000000"/>
+        </w:rPr>
+        <w:t>amet</w:t>
+      </w:r>
+      <w:proofErr w:type="spellEnd"/>
+      <w:r>
+        <w:rPr>
+          <w:color w:val="000000"/>
+        </w:rPr>
+        <w:t xml:space="preserve"> </w:t>
+      </w:r>
+      <w:proofErr w:type="spellStart"/>
+      <w:r>
+        <w:rPr>
+          <w:color w:val="000000"/>
+        </w:rPr>
+        <w:t>orci</w:t>
+      </w:r>
+      <w:proofErr w:type="spellEnd"/>
+      <w:r>
+        <w:rPr>
+          <w:color w:val="000000"/>
+        </w:rPr>
+        <w:t xml:space="preserve"> </w:t>
+      </w:r>
+      <w:proofErr w:type="spellStart"/>
+      <w:r>
+        <w:rPr>
+          <w:color w:val="000000"/>
+        </w:rPr>
+        <w:t>eget</w:t>
+      </w:r>
+      <w:proofErr w:type="spellEnd"/>
+      <w:r>
+        <w:rPr>
+          <w:color w:val="000000"/>
+        </w:rPr>
+        <w:t xml:space="preserve"> </w:t>
+      </w:r>
+      <w:proofErr w:type="spellStart"/>
+      <w:r>
+        <w:rPr>
+          <w:color w:val="000000"/>
+        </w:rPr>
+        <w:t>eros</w:t>
+      </w:r>
+      <w:proofErr w:type="spellEnd"/>
+      <w:r>
+        <w:rPr>
+          <w:color w:val="000000"/>
+        </w:rPr>
+        <w:t xml:space="preserve"> </w:t>
+      </w:r>
+      <w:proofErr w:type="spellStart"/>
+      <w:r>
+        <w:rPr>
+          <w:color w:val="000000"/>
+        </w:rPr>
+        <w:t>faucibus</w:t>
+      </w:r>
+      <w:proofErr w:type="spellEnd"/>
+      <w:r>
+        <w:rPr>
+          <w:color w:val="000000"/>
+        </w:rPr>
+        <w:t xml:space="preserve"> </w:t>
+      </w:r>
+      <w:proofErr w:type="spellStart"/>
+      <w:r>
+        <w:rPr>
+          <w:color w:val="000000"/>
+        </w:rPr>
+        <w:t>tincidunt</w:t>
+      </w:r>
+      <w:proofErr w:type="spellEnd"/>
+      <w:r>
+        <w:rPr>
+          <w:color w:val="000000"/>
+        </w:rPr>
+        <w:t xml:space="preserve">. Duis </w:t>
+      </w:r>
+      <w:proofErr w:type="spellStart"/>
       <w:r>
         <w:rPr>
           <w:color w:val="000000"/>
@@ -3921,33 +4852,144 @@
         <w:t>leo</w:t>
       </w:r>
       <w:proofErr w:type="spellEnd"/>
-      <w:proofErr w:type="gramEnd"/>
-      <w:r>
-        <w:rPr>
-          <w:color w:val="000000"/>
-        </w:rPr>
-        <w:t xml:space="preserve"> ligula, </w:t>
-      </w:r>
-      <w:proofErr w:type="spellStart"/>
-      <w:r>
-        <w:rPr>
-          <w:color w:val="000000"/>
-        </w:rPr>
-        <w:t>porttitor</w:t>
-      </w:r>
-      <w:proofErr w:type="spellEnd"/>
-      <w:r>
-        <w:rPr>
-          <w:color w:val="000000"/>
-        </w:rPr>
-        <w:t xml:space="preserve"> </w:t>
-      </w:r>
-      <w:proofErr w:type="spellStart"/>
-      <w:r>
-        <w:rPr>
-          <w:color w:val="000000"/>
-        </w:rPr>
-        <w:t>eu</w:t>
+      <w:r>
+        <w:rPr>
+          <w:color w:val="000000"/>
+        </w:rPr>
+        <w:t xml:space="preserve">. </w:t>
+      </w:r>
+      <w:proofErr w:type="spellStart"/>
+      <w:r>
+        <w:rPr>
+          <w:color w:val="000000"/>
+        </w:rPr>
+        <w:t>Sed</w:t>
+      </w:r>
+      <w:proofErr w:type="spellEnd"/>
+      <w:r>
+        <w:rPr>
+          <w:color w:val="000000"/>
+        </w:rPr>
+        <w:t xml:space="preserve"> </w:t>
+      </w:r>
+      <w:proofErr w:type="spellStart"/>
+      <w:r>
+        <w:rPr>
+          <w:color w:val="000000"/>
+        </w:rPr>
+        <w:t>fringilla</w:t>
+      </w:r>
+      <w:proofErr w:type="spellEnd"/>
+      <w:r>
+        <w:rPr>
+          <w:color w:val="000000"/>
+        </w:rPr>
+        <w:t xml:space="preserve"> </w:t>
+      </w:r>
+      <w:proofErr w:type="spellStart"/>
+      <w:r>
+        <w:rPr>
+          <w:color w:val="000000"/>
+        </w:rPr>
+        <w:t>mauris</w:t>
+      </w:r>
+      <w:proofErr w:type="spellEnd"/>
+      <w:r>
+        <w:rPr>
+          <w:color w:val="000000"/>
+        </w:rPr>
+        <w:t xml:space="preserve"> sit </w:t>
+      </w:r>
+      <w:proofErr w:type="spellStart"/>
+      <w:r>
+        <w:rPr>
+          <w:color w:val="000000"/>
+        </w:rPr>
+        <w:t>amet</w:t>
+      </w:r>
+      <w:proofErr w:type="spellEnd"/>
+      <w:r>
+        <w:rPr>
+          <w:color w:val="000000"/>
+        </w:rPr>
+        <w:t xml:space="preserve"> </w:t>
+      </w:r>
+      <w:proofErr w:type="spellStart"/>
+      <w:r>
+        <w:rPr>
+          <w:color w:val="000000"/>
+        </w:rPr>
+        <w:t>nibh</w:t>
+      </w:r>
+      <w:proofErr w:type="spellEnd"/>
+      <w:r>
+        <w:rPr>
+          <w:color w:val="000000"/>
+        </w:rPr>
+        <w:t xml:space="preserve">. </w:t>
+      </w:r>
+      <w:proofErr w:type="spellStart"/>
+      <w:r>
+        <w:rPr>
+          <w:color w:val="000000"/>
+        </w:rPr>
+        <w:t>Donec</w:t>
+      </w:r>
+      <w:proofErr w:type="spellEnd"/>
+      <w:r>
+        <w:rPr>
+          <w:color w:val="000000"/>
+        </w:rPr>
+        <w:t xml:space="preserve"> </w:t>
+      </w:r>
+      <w:proofErr w:type="spellStart"/>
+      <w:r>
+        <w:rPr>
+          <w:color w:val="000000"/>
+        </w:rPr>
+        <w:t>sodales</w:t>
+      </w:r>
+      <w:proofErr w:type="spellEnd"/>
+      <w:r>
+        <w:rPr>
+          <w:color w:val="000000"/>
+        </w:rPr>
+        <w:t xml:space="preserve"> </w:t>
+      </w:r>
+      <w:proofErr w:type="spellStart"/>
+      <w:r>
+        <w:rPr>
+          <w:color w:val="000000"/>
+        </w:rPr>
+        <w:t>sagittis</w:t>
+      </w:r>
+      <w:proofErr w:type="spellEnd"/>
+      <w:r>
+        <w:rPr>
+          <w:color w:val="000000"/>
+        </w:rPr>
+        <w:t xml:space="preserve"> magna. </w:t>
+      </w:r>
+      <w:proofErr w:type="spellStart"/>
+      <w:r>
+        <w:rPr>
+          <w:color w:val="000000"/>
+        </w:rPr>
+        <w:t>Sed</w:t>
+      </w:r>
+      <w:proofErr w:type="spellEnd"/>
+      <w:r>
+        <w:rPr>
+          <w:color w:val="000000"/>
+        </w:rPr>
+        <w:t xml:space="preserve"> </w:t>
+      </w:r>
+      <w:proofErr w:type="spellStart"/>
+      <w:r>
+        <w:rPr>
+          <w:color w:val="000000"/>
+        </w:rPr>
+        <w:t>consequat</w:t>
       </w:r>
       <w:proofErr w:type="spellEnd"/>
       <w:r>
@@ -3961,1067 +5003,9 @@
         <w:rPr>
           <w:color w:val="000000"/>
         </w:rPr>
-        <w:t>consequat</w:t>
-      </w:r>
-      <w:proofErr w:type="spellEnd"/>
-      <w:r>
-        <w:rPr>
-          <w:color w:val="000000"/>
-        </w:rPr>
-        <w:t xml:space="preserve"> vitae, </w:t>
-      </w:r>
-      <w:proofErr w:type="spellStart"/>
-      <w:r>
-        <w:rPr>
-          <w:color w:val="000000"/>
-        </w:rPr>
-        <w:t>eleifend</w:t>
-      </w:r>
-      <w:proofErr w:type="spellEnd"/>
-      <w:r>
-        <w:rPr>
-          <w:color w:val="000000"/>
-        </w:rPr>
-        <w:t xml:space="preserve"> ac, </w:t>
-      </w:r>
-      <w:proofErr w:type="spellStart"/>
-      <w:r>
-        <w:rPr>
-          <w:color w:val="000000"/>
-        </w:rPr>
-        <w:t>enim</w:t>
-      </w:r>
-      <w:proofErr w:type="spellEnd"/>
-      <w:r>
-        <w:rPr>
-          <w:color w:val="000000"/>
-        </w:rPr>
-        <w:t xml:space="preserve">. </w:t>
-      </w:r>
-      <w:proofErr w:type="spellStart"/>
-      <w:r>
-        <w:rPr>
-          <w:color w:val="000000"/>
-        </w:rPr>
-        <w:t>Aliquam</w:t>
-      </w:r>
-      <w:proofErr w:type="spellEnd"/>
-      <w:r>
-        <w:rPr>
-          <w:color w:val="000000"/>
-        </w:rPr>
-        <w:t xml:space="preserve"> lorem ante, </w:t>
-      </w:r>
-      <w:proofErr w:type="spellStart"/>
-      <w:r>
-        <w:rPr>
-          <w:color w:val="000000"/>
-        </w:rPr>
-        <w:t>dapibus</w:t>
-      </w:r>
-      <w:proofErr w:type="spellEnd"/>
-      <w:r>
-        <w:rPr>
-          <w:color w:val="000000"/>
-        </w:rPr>
-        <w:t xml:space="preserve"> in, </w:t>
-      </w:r>
-      <w:proofErr w:type="spellStart"/>
-      <w:r>
-        <w:rPr>
-          <w:color w:val="000000"/>
-        </w:rPr>
-        <w:t>viverra</w:t>
-      </w:r>
-      <w:proofErr w:type="spellEnd"/>
-      <w:r>
-        <w:rPr>
-          <w:color w:val="000000"/>
-        </w:rPr>
-        <w:t xml:space="preserve"> </w:t>
-      </w:r>
-      <w:proofErr w:type="spellStart"/>
-      <w:r>
-        <w:rPr>
-          <w:color w:val="000000"/>
-        </w:rPr>
-        <w:t>quis</w:t>
-      </w:r>
-      <w:proofErr w:type="spellEnd"/>
-      <w:r>
-        <w:rPr>
-          <w:color w:val="000000"/>
-        </w:rPr>
-        <w:t xml:space="preserve">, </w:t>
-      </w:r>
-      <w:proofErr w:type="spellStart"/>
-      <w:r>
-        <w:rPr>
-          <w:color w:val="000000"/>
-        </w:rPr>
-        <w:t>feugiat</w:t>
-      </w:r>
-      <w:proofErr w:type="spellEnd"/>
-      <w:r>
-        <w:rPr>
-          <w:color w:val="000000"/>
-        </w:rPr>
-        <w:t xml:space="preserve"> a, </w:t>
-      </w:r>
-      <w:proofErr w:type="spellStart"/>
-      <w:r>
-        <w:rPr>
-          <w:color w:val="000000"/>
-        </w:rPr>
-        <w:t>tellus</w:t>
-      </w:r>
-      <w:proofErr w:type="spellEnd"/>
-      <w:r>
-        <w:rPr>
-          <w:color w:val="000000"/>
-        </w:rPr>
-        <w:t xml:space="preserve">. </w:t>
-      </w:r>
-      <w:proofErr w:type="spellStart"/>
-      <w:r>
-        <w:rPr>
-          <w:color w:val="000000"/>
-        </w:rPr>
-        <w:t>Phasellus</w:t>
-      </w:r>
-      <w:proofErr w:type="spellEnd"/>
-      <w:r>
-        <w:rPr>
-          <w:color w:val="000000"/>
-        </w:rPr>
-        <w:t xml:space="preserve"> </w:t>
-      </w:r>
-      <w:proofErr w:type="spellStart"/>
-      <w:r>
-        <w:rPr>
-          <w:color w:val="000000"/>
-        </w:rPr>
-        <w:t>viverra</w:t>
-      </w:r>
-      <w:proofErr w:type="spellEnd"/>
-      <w:r>
-        <w:rPr>
-          <w:color w:val="000000"/>
-        </w:rPr>
-        <w:t xml:space="preserve"> </w:t>
-      </w:r>
-      <w:proofErr w:type="spellStart"/>
-      <w:r>
-        <w:rPr>
-          <w:color w:val="000000"/>
-        </w:rPr>
-        <w:t>nulla</w:t>
-      </w:r>
-      <w:proofErr w:type="spellEnd"/>
-      <w:r>
-        <w:rPr>
-          <w:color w:val="000000"/>
-        </w:rPr>
-        <w:t xml:space="preserve"> </w:t>
-      </w:r>
-      <w:proofErr w:type="spellStart"/>
-      <w:r>
-        <w:rPr>
-          <w:color w:val="000000"/>
-        </w:rPr>
-        <w:t>ut</w:t>
-      </w:r>
-      <w:proofErr w:type="spellEnd"/>
-      <w:r>
-        <w:rPr>
-          <w:color w:val="000000"/>
-        </w:rPr>
-        <w:t xml:space="preserve"> </w:t>
-      </w:r>
-      <w:proofErr w:type="spellStart"/>
-      <w:r>
-        <w:rPr>
-          <w:color w:val="000000"/>
-        </w:rPr>
-        <w:t>metus</w:t>
-      </w:r>
-      <w:proofErr w:type="spellEnd"/>
-      <w:r>
-        <w:rPr>
-          <w:color w:val="000000"/>
-        </w:rPr>
-        <w:t xml:space="preserve"> </w:t>
-      </w:r>
-      <w:proofErr w:type="spellStart"/>
-      <w:r>
-        <w:rPr>
-          <w:color w:val="000000"/>
-        </w:rPr>
-        <w:t>varius</w:t>
-      </w:r>
-      <w:proofErr w:type="spellEnd"/>
-      <w:r>
-        <w:rPr>
-          <w:color w:val="000000"/>
-        </w:rPr>
-        <w:t xml:space="preserve"> </w:t>
-      </w:r>
-      <w:proofErr w:type="spellStart"/>
-      <w:r>
-        <w:rPr>
-          <w:color w:val="000000"/>
-        </w:rPr>
-        <w:t>laoreet</w:t>
-      </w:r>
-      <w:proofErr w:type="spellEnd"/>
-      <w:r>
-        <w:rPr>
-          <w:color w:val="000000"/>
-        </w:rPr>
-        <w:t xml:space="preserve">. </w:t>
-      </w:r>
-      <w:proofErr w:type="spellStart"/>
-      <w:r>
-        <w:rPr>
-          <w:color w:val="000000"/>
-        </w:rPr>
-        <w:t>Quisque</w:t>
-      </w:r>
-      <w:proofErr w:type="spellEnd"/>
-      <w:r>
-        <w:rPr>
-          <w:color w:val="000000"/>
-        </w:rPr>
-        <w:t xml:space="preserve"> </w:t>
-      </w:r>
-      <w:proofErr w:type="spellStart"/>
-      <w:r>
-        <w:rPr>
-          <w:color w:val="000000"/>
-        </w:rPr>
-        <w:t>rutrum</w:t>
-      </w:r>
-      <w:proofErr w:type="spellEnd"/>
-      <w:r>
-        <w:rPr>
-          <w:color w:val="000000"/>
-        </w:rPr>
-        <w:t xml:space="preserve">. </w:t>
-      </w:r>
-      <w:proofErr w:type="spellStart"/>
-      <w:r>
-        <w:rPr>
-          <w:color w:val="000000"/>
-        </w:rPr>
-        <w:t>Aenean</w:t>
-      </w:r>
-      <w:proofErr w:type="spellEnd"/>
-      <w:r>
-        <w:rPr>
-          <w:color w:val="000000"/>
-        </w:rPr>
-        <w:t xml:space="preserve"> </w:t>
-      </w:r>
-      <w:proofErr w:type="spellStart"/>
-      <w:r>
-        <w:rPr>
-          <w:color w:val="000000"/>
-        </w:rPr>
-        <w:t>imperdiet</w:t>
-      </w:r>
-      <w:proofErr w:type="spellEnd"/>
-      <w:r>
-        <w:rPr>
-          <w:color w:val="000000"/>
-        </w:rPr>
-        <w:t xml:space="preserve">. </w:t>
-      </w:r>
-      <w:proofErr w:type="spellStart"/>
-      <w:r>
-        <w:rPr>
-          <w:color w:val="000000"/>
-        </w:rPr>
-        <w:t>Etiam</w:t>
-      </w:r>
-      <w:proofErr w:type="spellEnd"/>
-      <w:r>
-        <w:rPr>
-          <w:color w:val="000000"/>
-        </w:rPr>
-        <w:t xml:space="preserve"> </w:t>
-      </w:r>
-      <w:proofErr w:type="spellStart"/>
-      <w:r>
-        <w:rPr>
-          <w:color w:val="000000"/>
-        </w:rPr>
-        <w:t>ultricies</w:t>
-      </w:r>
-      <w:proofErr w:type="spellEnd"/>
-      <w:r>
-        <w:rPr>
-          <w:color w:val="000000"/>
-        </w:rPr>
-        <w:t xml:space="preserve"> nisi </w:t>
-      </w:r>
-      <w:proofErr w:type="spellStart"/>
-      <w:r>
-        <w:rPr>
-          <w:color w:val="000000"/>
-        </w:rPr>
-        <w:t>vel</w:t>
-      </w:r>
-      <w:proofErr w:type="spellEnd"/>
-      <w:r>
-        <w:rPr>
-          <w:color w:val="000000"/>
-        </w:rPr>
-        <w:t xml:space="preserve"> </w:t>
-      </w:r>
-      <w:proofErr w:type="spellStart"/>
-      <w:r>
-        <w:rPr>
-          <w:color w:val="000000"/>
-        </w:rPr>
-        <w:t>augue</w:t>
-      </w:r>
-      <w:proofErr w:type="spellEnd"/>
-      <w:r>
-        <w:rPr>
-          <w:color w:val="000000"/>
-        </w:rPr>
-        <w:t xml:space="preserve">. </w:t>
-      </w:r>
-      <w:proofErr w:type="spellStart"/>
-      <w:r>
-        <w:rPr>
-          <w:color w:val="000000"/>
-        </w:rPr>
-        <w:t>Curabitur</w:t>
-      </w:r>
-      <w:proofErr w:type="spellEnd"/>
-      <w:r>
-        <w:rPr>
-          <w:color w:val="000000"/>
-        </w:rPr>
-        <w:t xml:space="preserve"> </w:t>
-      </w:r>
-      <w:proofErr w:type="spellStart"/>
-      <w:r>
-        <w:rPr>
-          <w:color w:val="000000"/>
-        </w:rPr>
-        <w:t>ullamcorper</w:t>
-      </w:r>
-      <w:proofErr w:type="spellEnd"/>
-      <w:r>
-        <w:rPr>
-          <w:color w:val="000000"/>
-        </w:rPr>
-        <w:t xml:space="preserve"> </w:t>
-      </w:r>
-      <w:proofErr w:type="spellStart"/>
-      <w:r>
-        <w:rPr>
-          <w:color w:val="000000"/>
-        </w:rPr>
-        <w:t>ultricies</w:t>
-      </w:r>
-      <w:proofErr w:type="spellEnd"/>
-      <w:r>
-        <w:rPr>
-          <w:color w:val="000000"/>
-        </w:rPr>
-        <w:t xml:space="preserve"> nisi. Nam </w:t>
-      </w:r>
-      <w:proofErr w:type="spellStart"/>
-      <w:r>
-        <w:rPr>
-          <w:color w:val="000000"/>
-        </w:rPr>
-        <w:t>eget</w:t>
-      </w:r>
-      <w:proofErr w:type="spellEnd"/>
-      <w:r>
-        <w:rPr>
-          <w:color w:val="000000"/>
-        </w:rPr>
-        <w:t xml:space="preserve"> dui. </w:t>
-      </w:r>
-      <w:proofErr w:type="spellStart"/>
-      <w:r>
-        <w:rPr>
-          <w:color w:val="000000"/>
-        </w:rPr>
-        <w:t>Etiam</w:t>
-      </w:r>
-      <w:proofErr w:type="spellEnd"/>
-      <w:r>
-        <w:rPr>
-          <w:color w:val="000000"/>
-        </w:rPr>
-        <w:t xml:space="preserve"> </w:t>
-      </w:r>
-      <w:proofErr w:type="spellStart"/>
-      <w:r>
-        <w:rPr>
-          <w:color w:val="000000"/>
-        </w:rPr>
-        <w:t>rhoncus</w:t>
-      </w:r>
-      <w:proofErr w:type="spellEnd"/>
-      <w:r>
-        <w:rPr>
-          <w:color w:val="000000"/>
-        </w:rPr>
-        <w:t xml:space="preserve">. Maecenas tempus, </w:t>
-      </w:r>
-      <w:proofErr w:type="spellStart"/>
-      <w:r>
-        <w:rPr>
-          <w:color w:val="000000"/>
-        </w:rPr>
-        <w:t>tellus</w:t>
-      </w:r>
-      <w:proofErr w:type="spellEnd"/>
-      <w:r>
-        <w:rPr>
-          <w:color w:val="000000"/>
-        </w:rPr>
-        <w:t xml:space="preserve"> </w:t>
-      </w:r>
-      <w:proofErr w:type="spellStart"/>
-      <w:r>
-        <w:rPr>
-          <w:color w:val="000000"/>
-        </w:rPr>
-        <w:t>eget</w:t>
-      </w:r>
-      <w:proofErr w:type="spellEnd"/>
-      <w:r>
-        <w:rPr>
-          <w:color w:val="000000"/>
-        </w:rPr>
-        <w:t xml:space="preserve"> </w:t>
-      </w:r>
-      <w:proofErr w:type="spellStart"/>
-      <w:r>
-        <w:rPr>
-          <w:color w:val="000000"/>
-        </w:rPr>
-        <w:t>condimentum</w:t>
-      </w:r>
-      <w:proofErr w:type="spellEnd"/>
-      <w:r>
-        <w:rPr>
-          <w:color w:val="000000"/>
-        </w:rPr>
-        <w:t xml:space="preserve"> </w:t>
-      </w:r>
-      <w:proofErr w:type="spellStart"/>
-      <w:r>
-        <w:rPr>
-          <w:color w:val="000000"/>
-        </w:rPr>
-        <w:t>rhoncus</w:t>
-      </w:r>
-      <w:proofErr w:type="spellEnd"/>
-      <w:r>
-        <w:rPr>
-          <w:color w:val="000000"/>
-        </w:rPr>
-        <w:t xml:space="preserve">, </w:t>
-      </w:r>
-      <w:proofErr w:type="spellStart"/>
-      <w:proofErr w:type="gramStart"/>
-      <w:r>
-        <w:rPr>
-          <w:color w:val="000000"/>
-        </w:rPr>
-        <w:t>sem</w:t>
-      </w:r>
-      <w:proofErr w:type="spellEnd"/>
-      <w:proofErr w:type="gramEnd"/>
-      <w:r>
-        <w:rPr>
-          <w:color w:val="000000"/>
-        </w:rPr>
-        <w:t xml:space="preserve"> quam semper libero, sit </w:t>
-      </w:r>
-      <w:proofErr w:type="spellStart"/>
-      <w:r>
-        <w:rPr>
-          <w:color w:val="000000"/>
-        </w:rPr>
-        <w:t>amet</w:t>
-      </w:r>
-      <w:proofErr w:type="spellEnd"/>
-      <w:r>
-        <w:rPr>
-          <w:color w:val="000000"/>
-        </w:rPr>
-        <w:t xml:space="preserve"> </w:t>
-      </w:r>
-      <w:proofErr w:type="spellStart"/>
-      <w:r>
-        <w:rPr>
-          <w:color w:val="000000"/>
-        </w:rPr>
-        <w:t>adipiscing</w:t>
-      </w:r>
-      <w:proofErr w:type="spellEnd"/>
-      <w:r>
-        <w:rPr>
-          <w:color w:val="000000"/>
-        </w:rPr>
-        <w:t xml:space="preserve"> </w:t>
-      </w:r>
-      <w:proofErr w:type="spellStart"/>
-      <w:r>
-        <w:rPr>
-          <w:color w:val="000000"/>
-        </w:rPr>
-        <w:t>sem</w:t>
-      </w:r>
-      <w:proofErr w:type="spellEnd"/>
-      <w:r>
-        <w:rPr>
-          <w:color w:val="000000"/>
-        </w:rPr>
-        <w:t xml:space="preserve"> </w:t>
-      </w:r>
-      <w:proofErr w:type="spellStart"/>
-      <w:r>
-        <w:rPr>
-          <w:color w:val="000000"/>
-        </w:rPr>
-        <w:t>neque</w:t>
-      </w:r>
-      <w:proofErr w:type="spellEnd"/>
-      <w:r>
-        <w:rPr>
-          <w:color w:val="000000"/>
-        </w:rPr>
-        <w:t xml:space="preserve"> </w:t>
-      </w:r>
-      <w:proofErr w:type="spellStart"/>
-      <w:r>
-        <w:rPr>
-          <w:color w:val="000000"/>
-        </w:rPr>
-        <w:t>sed</w:t>
-      </w:r>
-      <w:proofErr w:type="spellEnd"/>
-      <w:r>
-        <w:rPr>
-          <w:color w:val="000000"/>
-        </w:rPr>
-        <w:t xml:space="preserve"> ipsum. Nam quam </w:t>
-      </w:r>
-      <w:proofErr w:type="spellStart"/>
-      <w:r>
-        <w:rPr>
-          <w:color w:val="000000"/>
-        </w:rPr>
-        <w:t>nunc</w:t>
-      </w:r>
-      <w:proofErr w:type="spellEnd"/>
-      <w:r>
-        <w:rPr>
-          <w:color w:val="000000"/>
-        </w:rPr>
-        <w:t xml:space="preserve">, </w:t>
-      </w:r>
-      <w:proofErr w:type="spellStart"/>
-      <w:r>
-        <w:rPr>
-          <w:color w:val="000000"/>
-        </w:rPr>
-        <w:t>blandit</w:t>
-      </w:r>
-      <w:proofErr w:type="spellEnd"/>
-      <w:r>
-        <w:rPr>
-          <w:color w:val="000000"/>
-        </w:rPr>
-        <w:t xml:space="preserve"> </w:t>
-      </w:r>
-      <w:proofErr w:type="spellStart"/>
-      <w:r>
-        <w:rPr>
-          <w:color w:val="000000"/>
-        </w:rPr>
-        <w:t>vel</w:t>
-      </w:r>
-      <w:proofErr w:type="spellEnd"/>
-      <w:r>
-        <w:rPr>
-          <w:color w:val="000000"/>
-        </w:rPr>
-        <w:t xml:space="preserve">, </w:t>
-      </w:r>
-      <w:proofErr w:type="spellStart"/>
-      <w:r>
-        <w:rPr>
-          <w:color w:val="000000"/>
-        </w:rPr>
-        <w:t>luctus</w:t>
-      </w:r>
-      <w:proofErr w:type="spellEnd"/>
-      <w:r>
-        <w:rPr>
-          <w:color w:val="000000"/>
-        </w:rPr>
-        <w:t xml:space="preserve"> </w:t>
-      </w:r>
-      <w:proofErr w:type="spellStart"/>
-      <w:r>
-        <w:rPr>
-          <w:color w:val="000000"/>
-        </w:rPr>
-        <w:t>pulvinar</w:t>
-      </w:r>
-      <w:proofErr w:type="spellEnd"/>
-      <w:r>
-        <w:rPr>
-          <w:color w:val="000000"/>
-        </w:rPr>
-        <w:t xml:space="preserve">, </w:t>
-      </w:r>
-      <w:proofErr w:type="spellStart"/>
-      <w:r>
-        <w:rPr>
-          <w:color w:val="000000"/>
-        </w:rPr>
-        <w:t>hendrerit</w:t>
-      </w:r>
-      <w:proofErr w:type="spellEnd"/>
-      <w:r>
-        <w:rPr>
-          <w:color w:val="000000"/>
-        </w:rPr>
-        <w:t xml:space="preserve"> id, lorem. Maecenas </w:t>
-      </w:r>
-      <w:proofErr w:type="spellStart"/>
-      <w:proofErr w:type="gramStart"/>
-      <w:r>
-        <w:rPr>
-          <w:color w:val="000000"/>
-        </w:rPr>
-        <w:t>nec</w:t>
-      </w:r>
-      <w:proofErr w:type="spellEnd"/>
-      <w:proofErr w:type="gramEnd"/>
-      <w:r>
-        <w:rPr>
-          <w:color w:val="000000"/>
-        </w:rPr>
-        <w:t xml:space="preserve"> </w:t>
-      </w:r>
-      <w:proofErr w:type="spellStart"/>
-      <w:r>
-        <w:rPr>
-          <w:color w:val="000000"/>
-        </w:rPr>
-        <w:t>odio</w:t>
-      </w:r>
-      <w:proofErr w:type="spellEnd"/>
-      <w:r>
-        <w:rPr>
-          <w:color w:val="000000"/>
-        </w:rPr>
-        <w:t xml:space="preserve"> et ante </w:t>
-      </w:r>
-      <w:proofErr w:type="spellStart"/>
-      <w:r>
-        <w:rPr>
-          <w:color w:val="000000"/>
-        </w:rPr>
-        <w:t>tincidunt</w:t>
-      </w:r>
-      <w:proofErr w:type="spellEnd"/>
-      <w:r>
-        <w:rPr>
-          <w:color w:val="000000"/>
-        </w:rPr>
-        <w:t xml:space="preserve"> tempus. </w:t>
-      </w:r>
-      <w:proofErr w:type="spellStart"/>
-      <w:r>
-        <w:rPr>
-          <w:color w:val="000000"/>
-        </w:rPr>
-        <w:t>Donec</w:t>
-      </w:r>
-      <w:proofErr w:type="spellEnd"/>
-      <w:r>
-        <w:rPr>
-          <w:color w:val="000000"/>
-        </w:rPr>
-        <w:t xml:space="preserve"> vitae </w:t>
-      </w:r>
-      <w:proofErr w:type="spellStart"/>
-      <w:r>
-        <w:rPr>
-          <w:color w:val="000000"/>
-        </w:rPr>
-        <w:t>sapien</w:t>
-      </w:r>
-      <w:proofErr w:type="spellEnd"/>
-      <w:r>
-        <w:rPr>
-          <w:color w:val="000000"/>
-        </w:rPr>
-        <w:t xml:space="preserve"> </w:t>
-      </w:r>
-      <w:proofErr w:type="spellStart"/>
-      <w:r>
-        <w:rPr>
-          <w:color w:val="000000"/>
-        </w:rPr>
-        <w:t>ut</w:t>
-      </w:r>
-      <w:proofErr w:type="spellEnd"/>
-      <w:r>
-        <w:rPr>
-          <w:color w:val="000000"/>
-        </w:rPr>
-        <w:t xml:space="preserve"> libero </w:t>
-      </w:r>
-      <w:proofErr w:type="spellStart"/>
-      <w:r>
-        <w:rPr>
-          <w:color w:val="000000"/>
-        </w:rPr>
-        <w:t>venenatis</w:t>
-      </w:r>
-      <w:proofErr w:type="spellEnd"/>
-      <w:r>
-        <w:rPr>
-          <w:color w:val="000000"/>
-        </w:rPr>
-        <w:t xml:space="preserve"> </w:t>
-      </w:r>
-      <w:proofErr w:type="spellStart"/>
-      <w:r>
-        <w:rPr>
-          <w:color w:val="000000"/>
-        </w:rPr>
-        <w:t>faucibus</w:t>
-      </w:r>
-      <w:proofErr w:type="spellEnd"/>
-      <w:r>
-        <w:rPr>
-          <w:color w:val="000000"/>
-        </w:rPr>
-        <w:t xml:space="preserve">. </w:t>
-      </w:r>
-      <w:proofErr w:type="spellStart"/>
-      <w:r>
-        <w:rPr>
-          <w:color w:val="000000"/>
-        </w:rPr>
-        <w:t>Nullam</w:t>
-      </w:r>
-      <w:proofErr w:type="spellEnd"/>
-      <w:r>
-        <w:rPr>
-          <w:color w:val="000000"/>
-        </w:rPr>
-        <w:t xml:space="preserve"> </w:t>
-      </w:r>
-      <w:proofErr w:type="spellStart"/>
-      <w:r>
-        <w:rPr>
-          <w:color w:val="000000"/>
-        </w:rPr>
-        <w:t>quis</w:t>
-      </w:r>
-      <w:proofErr w:type="spellEnd"/>
-      <w:r>
-        <w:rPr>
-          <w:color w:val="000000"/>
-        </w:rPr>
-        <w:t xml:space="preserve"> ante. </w:t>
-      </w:r>
-      <w:proofErr w:type="spellStart"/>
-      <w:r>
-        <w:rPr>
-          <w:color w:val="000000"/>
-        </w:rPr>
-        <w:t>Etiam</w:t>
-      </w:r>
-      <w:proofErr w:type="spellEnd"/>
-      <w:r>
-        <w:rPr>
-          <w:color w:val="000000"/>
-        </w:rPr>
-        <w:t xml:space="preserve"> sit </w:t>
-      </w:r>
-      <w:proofErr w:type="spellStart"/>
-      <w:r>
-        <w:rPr>
-          <w:color w:val="000000"/>
-        </w:rPr>
-        <w:t>amet</w:t>
-      </w:r>
-      <w:proofErr w:type="spellEnd"/>
-      <w:r>
-        <w:rPr>
-          <w:color w:val="000000"/>
-        </w:rPr>
-        <w:t xml:space="preserve"> </w:t>
-      </w:r>
-      <w:proofErr w:type="spellStart"/>
-      <w:r>
-        <w:rPr>
-          <w:color w:val="000000"/>
-        </w:rPr>
-        <w:t>orci</w:t>
-      </w:r>
-      <w:proofErr w:type="spellEnd"/>
-      <w:r>
-        <w:rPr>
-          <w:color w:val="000000"/>
-        </w:rPr>
-        <w:t xml:space="preserve"> </w:t>
-      </w:r>
-      <w:proofErr w:type="spellStart"/>
-      <w:r>
-        <w:rPr>
-          <w:color w:val="000000"/>
-        </w:rPr>
-        <w:t>eget</w:t>
-      </w:r>
-      <w:proofErr w:type="spellEnd"/>
-      <w:r>
-        <w:rPr>
-          <w:color w:val="000000"/>
-        </w:rPr>
-        <w:t xml:space="preserve"> </w:t>
-      </w:r>
-      <w:proofErr w:type="spellStart"/>
-      <w:r>
-        <w:rPr>
-          <w:color w:val="000000"/>
-        </w:rPr>
-        <w:t>eros</w:t>
-      </w:r>
-      <w:proofErr w:type="spellEnd"/>
-      <w:r>
-        <w:rPr>
-          <w:color w:val="000000"/>
-        </w:rPr>
-        <w:t xml:space="preserve"> </w:t>
-      </w:r>
-      <w:proofErr w:type="spellStart"/>
-      <w:r>
-        <w:rPr>
-          <w:color w:val="000000"/>
-        </w:rPr>
-        <w:t>faucibus</w:t>
-      </w:r>
-      <w:proofErr w:type="spellEnd"/>
-      <w:r>
-        <w:rPr>
-          <w:color w:val="000000"/>
-        </w:rPr>
-        <w:t xml:space="preserve"> </w:t>
-      </w:r>
-      <w:proofErr w:type="spellStart"/>
-      <w:r>
-        <w:rPr>
-          <w:color w:val="000000"/>
-        </w:rPr>
-        <w:t>tincidunt</w:t>
-      </w:r>
-      <w:proofErr w:type="spellEnd"/>
-      <w:r>
-        <w:rPr>
-          <w:color w:val="000000"/>
-        </w:rPr>
-        <w:t xml:space="preserve">. </w:t>
-      </w:r>
-      <w:proofErr w:type="spellStart"/>
-      <w:r>
-        <w:rPr>
-          <w:color w:val="000000"/>
-        </w:rPr>
-        <w:t>Duis</w:t>
-      </w:r>
-      <w:proofErr w:type="spellEnd"/>
-      <w:r>
-        <w:rPr>
-          <w:color w:val="000000"/>
-        </w:rPr>
-        <w:t xml:space="preserve"> </w:t>
-      </w:r>
-      <w:proofErr w:type="spellStart"/>
-      <w:proofErr w:type="gramStart"/>
-      <w:r>
-        <w:rPr>
-          <w:color w:val="000000"/>
-        </w:rPr>
         <w:t>leo</w:t>
       </w:r>
       <w:proofErr w:type="spellEnd"/>
-      <w:proofErr w:type="gramEnd"/>
-      <w:r>
-        <w:rPr>
-          <w:color w:val="000000"/>
-        </w:rPr>
-        <w:t xml:space="preserve">. </w:t>
-      </w:r>
-      <w:proofErr w:type="spellStart"/>
-      <w:r>
-        <w:rPr>
-          <w:color w:val="000000"/>
-        </w:rPr>
-        <w:t>Sed</w:t>
-      </w:r>
-      <w:proofErr w:type="spellEnd"/>
-      <w:r>
-        <w:rPr>
-          <w:color w:val="000000"/>
-        </w:rPr>
-        <w:t xml:space="preserve"> </w:t>
-      </w:r>
-      <w:proofErr w:type="spellStart"/>
-      <w:r>
-        <w:rPr>
-          <w:color w:val="000000"/>
-        </w:rPr>
-        <w:t>fringilla</w:t>
-      </w:r>
-      <w:proofErr w:type="spellEnd"/>
-      <w:r>
-        <w:rPr>
-          <w:color w:val="000000"/>
-        </w:rPr>
-        <w:t xml:space="preserve"> </w:t>
-      </w:r>
-      <w:proofErr w:type="spellStart"/>
-      <w:r>
-        <w:rPr>
-          <w:color w:val="000000"/>
-        </w:rPr>
-        <w:t>mauris</w:t>
-      </w:r>
-      <w:proofErr w:type="spellEnd"/>
-      <w:r>
-        <w:rPr>
-          <w:color w:val="000000"/>
-        </w:rPr>
-        <w:t xml:space="preserve"> sit </w:t>
-      </w:r>
-      <w:proofErr w:type="spellStart"/>
-      <w:r>
-        <w:rPr>
-          <w:color w:val="000000"/>
-        </w:rPr>
-        <w:t>amet</w:t>
-      </w:r>
-      <w:proofErr w:type="spellEnd"/>
-      <w:r>
-        <w:rPr>
-          <w:color w:val="000000"/>
-        </w:rPr>
-        <w:t xml:space="preserve"> </w:t>
-      </w:r>
-      <w:proofErr w:type="spellStart"/>
-      <w:r>
-        <w:rPr>
-          <w:color w:val="000000"/>
-        </w:rPr>
-        <w:t>nibh</w:t>
-      </w:r>
-      <w:proofErr w:type="spellEnd"/>
-      <w:r>
-        <w:rPr>
-          <w:color w:val="000000"/>
-        </w:rPr>
-        <w:t xml:space="preserve">. </w:t>
-      </w:r>
-      <w:proofErr w:type="spellStart"/>
-      <w:r>
-        <w:rPr>
-          <w:color w:val="000000"/>
-        </w:rPr>
-        <w:t>Donec</w:t>
-      </w:r>
-      <w:proofErr w:type="spellEnd"/>
-      <w:r>
-        <w:rPr>
-          <w:color w:val="000000"/>
-        </w:rPr>
-        <w:t xml:space="preserve"> </w:t>
-      </w:r>
-      <w:proofErr w:type="spellStart"/>
-      <w:r>
-        <w:rPr>
-          <w:color w:val="000000"/>
-        </w:rPr>
-        <w:t>sodales</w:t>
-      </w:r>
-      <w:proofErr w:type="spellEnd"/>
-      <w:r>
-        <w:rPr>
-          <w:color w:val="000000"/>
-        </w:rPr>
-        <w:t xml:space="preserve"> </w:t>
-      </w:r>
-      <w:proofErr w:type="spellStart"/>
-      <w:r>
-        <w:rPr>
-          <w:color w:val="000000"/>
-        </w:rPr>
-        <w:t>sagittis</w:t>
-      </w:r>
-      <w:proofErr w:type="spellEnd"/>
-      <w:r>
-        <w:rPr>
-          <w:color w:val="000000"/>
-        </w:rPr>
-        <w:t xml:space="preserve"> magna. </w:t>
-      </w:r>
-      <w:proofErr w:type="spellStart"/>
-      <w:r>
-        <w:rPr>
-          <w:color w:val="000000"/>
-        </w:rPr>
-        <w:t>Sed</w:t>
-      </w:r>
-      <w:proofErr w:type="spellEnd"/>
-      <w:r>
-        <w:rPr>
-          <w:color w:val="000000"/>
-        </w:rPr>
-        <w:t xml:space="preserve"> </w:t>
-      </w:r>
-      <w:proofErr w:type="spellStart"/>
-      <w:r>
-        <w:rPr>
-          <w:color w:val="000000"/>
-        </w:rPr>
-        <w:t>consequat</w:t>
-      </w:r>
-      <w:proofErr w:type="spellEnd"/>
-      <w:r>
-        <w:rPr>
-          <w:color w:val="000000"/>
-        </w:rPr>
-        <w:t xml:space="preserve">, </w:t>
-      </w:r>
-      <w:proofErr w:type="spellStart"/>
-      <w:proofErr w:type="gramStart"/>
-      <w:r>
-        <w:rPr>
-          <w:color w:val="000000"/>
-        </w:rPr>
-        <w:t>leo</w:t>
-      </w:r>
-      <w:proofErr w:type="spellEnd"/>
-      <w:proofErr w:type="gramEnd"/>
       <w:r>
         <w:rPr>
           <w:color w:val="000000"/>
@@ -5114,10 +5098,7 @@
       </w:r>
     </w:p>
     <w:p/>
-    <w:p>
-      <w:bookmarkStart w:id="0" w:name="_GoBack"/>
-      <w:bookmarkEnd w:id="0"/>
-    </w:p>
+    <w:p/>
     <w:sectPr>
       <w:pgSz w:w="11906" w:h="16838"/>
       <w:pgMar w:top="1440" w:right="1440" w:bottom="1440" w:left="1440" w:header="708" w:footer="708" w:gutter="0"/>
@@ -5129,7 +5110,7 @@
 </file>
 
 <file path=word/styles.xml><?xml version="1.0" encoding="utf-8"?>
-<w:styles xmlns:mc="http://schemas.openxmlformats.org/markup-compatibility/2006" xmlns:r="http://schemas.openxmlformats.org/officeDocument/2006/relationships" xmlns:w="http://schemas.openxmlformats.org/wordprocessingml/2006/main" xmlns:w14="http://schemas.microsoft.com/office/word/2010/wordml" xmlns:w15="http://schemas.microsoft.com/office/word/2012/wordml" mc:Ignorable="w14 w15">
+<w:styles xmlns:mc="http://schemas.openxmlformats.org/markup-compatibility/2006" xmlns:r="http://schemas.openxmlformats.org/officeDocument/2006/relationships" xmlns:w="http://schemas.openxmlformats.org/wordprocessingml/2006/main" xmlns:w14="http://schemas.microsoft.com/office/word/2010/wordml" xmlns:w15="http://schemas.microsoft.com/office/word/2012/wordml" xmlns:w16cid="http://schemas.microsoft.com/office/word/2016/wordml/cid" xmlns:w16se="http://schemas.microsoft.com/office/word/2015/wordml/symex" mc:Ignorable="w14 w15 w16se w16cid">
   <w:docDefaults>
     <w:rPrDefault>
       <w:rPr>
@@ -5145,7 +5126,7 @@
       </w:pPr>
     </w:pPrDefault>
   </w:docDefaults>
-  <w:latentStyles w:defLockedState="0" w:defUIPriority="99" w:defSemiHidden="0" w:defUnhideWhenUsed="0" w:defQFormat="0" w:count="371">
+  <w:latentStyles w:defLockedState="0" w:defUIPriority="99" w:defSemiHidden="0" w:defUnhideWhenUsed="0" w:defQFormat="0" w:count="375">
     <w:lsdException w:name="Normal" w:uiPriority="0" w:qFormat="1"/>
     <w:lsdException w:name="heading 1" w:uiPriority="9" w:qFormat="1"/>
     <w:lsdException w:name="heading 2" w:semiHidden="1" w:unhideWhenUsed="1" w:qFormat="1"/>
@@ -5251,7 +5232,6 @@
     <w:lsdException w:name="HTML Sample" w:semiHidden="1" w:unhideWhenUsed="1"/>
     <w:lsdException w:name="HTML Typewriter" w:semiHidden="1" w:unhideWhenUsed="1"/>
     <w:lsdException w:name="HTML Variable" w:semiHidden="1" w:unhideWhenUsed="1"/>
-    <w:lsdException w:name="Normal Table" w:semiHidden="1" w:unhideWhenUsed="1"/>
     <w:lsdException w:name="annotation subject" w:semiHidden="1" w:unhideWhenUsed="1"/>
     <w:lsdException w:name="No List" w:semiHidden="1" w:unhideWhenUsed="1"/>
     <w:lsdException w:name="Outline List 1" w:semiHidden="1" w:unhideWhenUsed="1"/>
@@ -5295,10 +5275,8 @@
     <w:lsdException w:name="Table Elegant" w:semiHidden="1" w:unhideWhenUsed="1"/>
     <w:lsdException w:name="Table Professional" w:semiHidden="1" w:unhideWhenUsed="1"/>
     <w:lsdException w:name="Table Subtle 1" w:semiHidden="1" w:unhideWhenUsed="1"/>
-    <w:lsdException w:name="Table Subtle 2" w:semiHidden="1" w:unhideWhenUsed="1"/>
     <w:lsdException w:name="Table Web 1" w:semiHidden="1" w:unhideWhenUsed="1"/>
     <w:lsdException w:name="Table Web 2" w:semiHidden="1" w:unhideWhenUsed="1"/>
-    <w:lsdException w:name="Table Web 3" w:semiHidden="1" w:unhideWhenUsed="1"/>
     <w:lsdException w:name="Balloon Text" w:semiHidden="1" w:unhideWhenUsed="1"/>
     <w:lsdException w:name="Table Grid" w:uiPriority="39"/>
     <w:lsdException w:name="Table Theme" w:semiHidden="1" w:unhideWhenUsed="1"/>
@@ -5517,6 +5495,10 @@
     <w:lsdException w:name="List Table 5 Dark Accent 6" w:uiPriority="50"/>
     <w:lsdException w:name="List Table 6 Colorful Accent 6" w:uiPriority="51"/>
     <w:lsdException w:name="List Table 7 Colorful Accent 6" w:uiPriority="52"/>
+    <w:lsdException w:name="Mention" w:semiHidden="1" w:unhideWhenUsed="1"/>
+    <w:lsdException w:name="Smart Hyperlink" w:semiHidden="1" w:unhideWhenUsed="1"/>
+    <w:lsdException w:name="Hashtag" w:semiHidden="1" w:unhideWhenUsed="1"/>
+    <w:lsdException w:name="Unresolved Mention" w:semiHidden="1" w:unhideWhenUsed="1"/>
   </w:latentStyles>
   <w:style w:type="paragraph" w:default="1" w:styleId="Normal">
     <w:name w:val="Normal"/>

</xml_diff>